<commit_message>
Agregada bibliografia y un desafio
</commit_message>
<xml_diff>
--- a/Adjuntos/BankerBot primera aproximación.docx
+++ b/Adjuntos/BankerBot primera aproximación.docx
@@ -9,12 +9,14 @@
           <w:lang w:val="es-UY"/>
         </w:rPr>
       </w:pPr>
+      <w:proofErr w:type="spellStart"/>
       <w:r>
         <w:rPr>
           <w:lang w:val="es-UY"/>
         </w:rPr>
         <w:t>BankerBot</w:t>
       </w:r>
+      <w:proofErr w:type="spellEnd"/>
     </w:p>
     <w:p>
       <w:pPr>
@@ -210,7 +212,21 @@
         <w:rPr>
           <w:lang w:val="es-UY"/>
         </w:rPr>
-        <w:t>Origen: Lugar del que sale el egreso, ej: cuenta bancaria, billetera, etc.</w:t>
+        <w:t xml:space="preserve">Origen: Lugar del que sale el egreso, </w:t>
+      </w:r>
+      <w:proofErr w:type="spellStart"/>
+      <w:r>
+        <w:rPr>
+          <w:lang w:val="es-UY"/>
+        </w:rPr>
+        <w:t>ej</w:t>
+      </w:r>
+      <w:proofErr w:type="spellEnd"/>
+      <w:r>
+        <w:rPr>
+          <w:lang w:val="es-UY"/>
+        </w:rPr>
+        <w:t>: cuenta bancaria, billetera, etc.</w:t>
       </w:r>
     </w:p>
     <w:p>
@@ -336,7 +352,21 @@
         <w:rPr>
           <w:lang w:val="es-UY"/>
         </w:rPr>
-        <w:t>Destino: Lugar del que sale el egreso, ej: cuenta bancaria, billetera, etc.</w:t>
+        <w:t xml:space="preserve">Destino: Lugar del que sale el egreso, </w:t>
+      </w:r>
+      <w:proofErr w:type="spellStart"/>
+      <w:r>
+        <w:rPr>
+          <w:lang w:val="es-UY"/>
+        </w:rPr>
+        <w:t>ej</w:t>
+      </w:r>
+      <w:proofErr w:type="spellEnd"/>
+      <w:r>
+        <w:rPr>
+          <w:lang w:val="es-UY"/>
+        </w:rPr>
+        <w:t>: cuenta bancaria, billetera, etc.</w:t>
       </w:r>
     </w:p>
     <w:p>
@@ -486,7 +516,21 @@
         <w:rPr>
           <w:lang w:val="es-UY"/>
         </w:rPr>
-        <w:t xml:space="preserve"> (% de ingresos x medida de tiempo gastado) (ej: 20% de los ingresos x semana)</w:t>
+        <w:t xml:space="preserve"> (% de ingresos x medida de tiempo gastado) (</w:t>
+      </w:r>
+      <w:proofErr w:type="spellStart"/>
+      <w:r>
+        <w:rPr>
+          <w:lang w:val="es-UY"/>
+        </w:rPr>
+        <w:t>ej</w:t>
+      </w:r>
+      <w:proofErr w:type="spellEnd"/>
+      <w:r>
+        <w:rPr>
+          <w:lang w:val="es-UY"/>
+        </w:rPr>
+        <w:t>: 20% de los ingresos x semana)</w:t>
       </w:r>
     </w:p>
     <w:p>
@@ -793,7 +837,49 @@
         <w:rPr>
           <w:lang w:val="es-UY"/>
         </w:rPr>
-        <w:t>Saldo total: “tenés {saldoxmoneda} + “y” + {saldoxmoneda} disponibles.”</w:t>
+        <w:t>Saldo total: “</w:t>
+      </w:r>
+      <w:proofErr w:type="spellStart"/>
+      <w:r>
+        <w:rPr>
+          <w:lang w:val="es-UY"/>
+        </w:rPr>
+        <w:t>tenés</w:t>
+      </w:r>
+      <w:proofErr w:type="spellEnd"/>
+      <w:r>
+        <w:rPr>
+          <w:lang w:val="es-UY"/>
+        </w:rPr>
+        <w:t xml:space="preserve"> {</w:t>
+      </w:r>
+      <w:proofErr w:type="spellStart"/>
+      <w:r>
+        <w:rPr>
+          <w:lang w:val="es-UY"/>
+        </w:rPr>
+        <w:t>saldoxmoneda</w:t>
+      </w:r>
+      <w:proofErr w:type="spellEnd"/>
+      <w:r>
+        <w:rPr>
+          <w:lang w:val="es-UY"/>
+        </w:rPr>
+        <w:t>} + “y” + {</w:t>
+      </w:r>
+      <w:proofErr w:type="spellStart"/>
+      <w:r>
+        <w:rPr>
+          <w:lang w:val="es-UY"/>
+        </w:rPr>
+        <w:t>saldoxmoneda</w:t>
+      </w:r>
+      <w:proofErr w:type="spellEnd"/>
+      <w:r>
+        <w:rPr>
+          <w:lang w:val="es-UY"/>
+        </w:rPr>
+        <w:t>} disponibles.”</w:t>
       </w:r>
     </w:p>
     <w:p>
@@ -1343,11 +1429,33 @@
           <w:lang w:val="es-UY"/>
         </w:rPr>
       </w:pPr>
-      <w:r>
-        <w:rPr>
-          <w:lang w:val="es-UY"/>
-        </w:rPr>
-        <w:t>Diagrams para tarjetas crc:</w:t>
+      <w:proofErr w:type="spellStart"/>
+      <w:r>
+        <w:rPr>
+          <w:lang w:val="es-UY"/>
+        </w:rPr>
+        <w:t>Diagrams</w:t>
+      </w:r>
+      <w:proofErr w:type="spellEnd"/>
+      <w:r>
+        <w:rPr>
+          <w:lang w:val="es-UY"/>
+        </w:rPr>
+        <w:t xml:space="preserve"> para tarjetas </w:t>
+      </w:r>
+      <w:proofErr w:type="spellStart"/>
+      <w:r>
+        <w:rPr>
+          <w:lang w:val="es-UY"/>
+        </w:rPr>
+        <w:t>crc</w:t>
+      </w:r>
+      <w:proofErr w:type="spellEnd"/>
+      <w:r>
+        <w:rPr>
+          <w:lang w:val="es-UY"/>
+        </w:rPr>
+        <w:t>:</w:t>
       </w:r>
     </w:p>
     <w:p>
@@ -1411,6 +1519,174 @@
         </w:rPr>
         <w:t>Andrés Alertas, conversión, tarjeta de crédito, lista de egresos</w:t>
       </w:r>
+    </w:p>
+    <w:p>
+      <w:pPr>
+        <w:rPr>
+          <w:lang w:val="es-UY"/>
+        </w:rPr>
+      </w:pPr>
+    </w:p>
+    <w:p>
+      <w:pPr>
+        <w:rPr>
+          <w:lang w:val="es-UY"/>
+        </w:rPr>
+      </w:pPr>
+    </w:p>
+    <w:p>
+      <w:pPr>
+        <w:pStyle w:val="Ttulo1"/>
+        <w:rPr>
+          <w:lang w:val="es-UY"/>
+        </w:rPr>
+      </w:pPr>
+      <w:r>
+        <w:rPr>
+          <w:lang w:val="es-UY"/>
+        </w:rPr>
+        <w:lastRenderedPageBreak/>
+        <w:t>Bibliografía consultada:</w:t>
+      </w:r>
+    </w:p>
+    <w:p>
+      <w:pPr>
+        <w:rPr>
+          <w:lang w:val="es-UY"/>
+        </w:rPr>
+      </w:pPr>
+      <w:hyperlink r:id="rId7" w:history="1">
+        <w:r>
+          <w:rPr>
+            <w:rStyle w:val="Hipervnculo"/>
+            <w:lang w:val="es-UY"/>
+          </w:rPr>
+          <w:t>http://www.cs.utsa.edu/~cs3443/uml/uml.html</w:t>
+        </w:r>
+      </w:hyperlink>
+    </w:p>
+    <w:p>
+      <w:pPr>
+        <w:rPr>
+          <w:lang w:val="es-UY"/>
+        </w:rPr>
+      </w:pPr>
+      <w:hyperlink r:id="rId8" w:history="1">
+        <w:r>
+          <w:rPr>
+            <w:rStyle w:val="Hipervnculo"/>
+            <w:lang w:val="es-UY"/>
+          </w:rPr>
+          <w:t>https://medium.com/the-innovation/uml-class-diagram-arrows-guide-37e4b1bb11e</w:t>
+        </w:r>
+      </w:hyperlink>
+    </w:p>
+    <w:p>
+      <w:pPr>
+        <w:rPr>
+          <w:lang w:val="es-UY"/>
+        </w:rPr>
+      </w:pPr>
+      <w:hyperlink r:id="rId9" w:history="1">
+        <w:r>
+          <w:rPr>
+            <w:rStyle w:val="Hipervnculo"/>
+            <w:lang w:val="es-UY"/>
+          </w:rPr>
+          <w:t>https://i.stack.imgur.com/O6Itp.gif</w:t>
+        </w:r>
+      </w:hyperlink>
+    </w:p>
+    <w:p>
+      <w:pPr>
+        <w:rPr>
+          <w:lang w:val="es-UY"/>
+        </w:rPr>
+      </w:pPr>
+      <w:hyperlink r:id="rId10" w:history="1">
+        <w:r>
+          <w:rPr>
+            <w:rStyle w:val="Hipervnculo"/>
+            <w:lang w:val="es-UY"/>
+          </w:rPr>
+          <w:t>https://loufranco.com/wp-content/uploads/2012/11/cheatsheet.pdf</w:t>
+        </w:r>
+      </w:hyperlink>
+    </w:p>
+    <w:p>
+      <w:pPr>
+        <w:rPr>
+          <w:lang w:val="es-UY"/>
+        </w:rPr>
+      </w:pPr>
+      <w:hyperlink r:id="rId11" w:history="1">
+        <w:r>
+          <w:rPr>
+            <w:rStyle w:val="Hipervnculo"/>
+            <w:lang w:val="es-UY"/>
+          </w:rPr>
+          <w:t>https://holub.com/uml/</w:t>
+        </w:r>
+      </w:hyperlink>
+    </w:p>
+    <w:p>
+      <w:pPr>
+        <w:rPr>
+          <w:lang w:val="es-UY"/>
+        </w:rPr>
+      </w:pPr>
+    </w:p>
+    <w:p>
+      <w:pPr>
+        <w:rPr>
+          <w:lang w:val="es-UY"/>
+        </w:rPr>
+      </w:pPr>
+    </w:p>
+    <w:p>
+      <w:pPr>
+        <w:pStyle w:val="Ttulo1"/>
+        <w:rPr>
+          <w:lang w:val="es-UY"/>
+        </w:rPr>
+      </w:pPr>
+      <w:r>
+        <w:rPr>
+          <w:lang w:val="es-UY"/>
+        </w:rPr>
+        <w:t>Desafíos encontrados</w:t>
+      </w:r>
+      <w:r>
+        <w:rPr>
+          <w:lang w:val="es-UY"/>
+        </w:rPr>
+        <w:t>:</w:t>
+      </w:r>
+    </w:p>
+    <w:p>
+      <w:pPr>
+        <w:pStyle w:val="Prrafodelista"/>
+        <w:numPr>
+          <w:ilvl w:val="0"/>
+          <w:numId w:val="3"/>
+        </w:numPr>
+        <w:rPr>
+          <w:lang w:val="es-UY"/>
+        </w:rPr>
+      </w:pPr>
+      <w:r>
+        <w:rPr>
+          <w:lang w:val="es-UY"/>
+        </w:rPr>
+        <w:t>Terminar de entender las flechas de relaciones en UML.</w:t>
+      </w:r>
+    </w:p>
+    <w:p>
+      <w:pPr>
+        <w:rPr>
+          <w:lang w:val="es-UY"/>
+        </w:rPr>
+      </w:pPr>
     </w:p>
     <w:sectPr>
       <w:pgSz w:w="11906" w:h="16838"/>
@@ -1425,6 +1701,95 @@
 <file path=word/numbering.xml><?xml version="1.0" encoding="utf-8"?>
 <w:numbering xmlns:wpc="http://schemas.microsoft.com/office/word/2010/wordprocessingCanvas" xmlns:cx="http://schemas.microsoft.com/office/drawing/2014/chartex" xmlns:cx1="http://schemas.microsoft.com/office/drawing/2015/9/8/chartex" xmlns:cx2="http://schemas.microsoft.com/office/drawing/2015/10/21/chartex" xmlns:cx3="http://schemas.microsoft.com/office/drawing/2016/5/9/chartex" xmlns:cx4="http://schemas.microsoft.com/office/drawing/2016/5/10/chartex" xmlns:cx5="http://schemas.microsoft.com/office/drawing/2016/5/11/chartex" xmlns:cx6="http://schemas.microsoft.com/office/drawing/2016/5/12/chartex" xmlns:cx7="http://schemas.microsoft.com/office/drawing/2016/5/13/chartex" xmlns:cx8="http://schemas.microsoft.com/office/drawing/2016/5/14/chartex" xmlns:mc="http://schemas.openxmlformats.org/markup-compatibility/2006" xmlns:aink="http://schemas.microsoft.com/office/drawing/2016/ink" xmlns:am3d="http://schemas.microsoft.com/office/drawing/2017/model3d" xmlns:o="urn:schemas-microsoft-com:office:office" xmlns:r="http://schemas.openxmlformats.org/officeDocument/2006/relationships" xmlns:m="http://schemas.openxmlformats.org/officeDocument/2006/math" xmlns:v="urn:schemas-microsoft-com:vml" xmlns:wp14="http://schemas.microsoft.com/office/word/2010/wordprocessingDrawing" xmlns:wp="http://schemas.openxmlformats.org/drawingml/2006/wordprocessingDrawing" xmlns:w10="urn:schemas-microsoft-com:office:word" xmlns:w="http://schemas.openxmlformats.org/wordprocessingml/2006/main" xmlns:w14="http://schemas.microsoft.com/office/word/2010/wordml" xmlns:w15="http://schemas.microsoft.com/office/word/2012/wordml" xmlns:w16cex="http://schemas.microsoft.com/office/word/2018/wordml/cex" xmlns:w16cid="http://schemas.microsoft.com/office/word/2016/wordml/cid" xmlns:w16="http://schemas.microsoft.com/office/word/2018/wordml" xmlns:w16sdtdh="http://schemas.microsoft.com/office/word/2020/wordml/sdtdatahash" xmlns:w16se="http://schemas.microsoft.com/office/word/2015/wordml/symex" xmlns:wpg="http://schemas.microsoft.com/office/word/2010/wordprocessingGroup" xmlns:wpi="http://schemas.microsoft.com/office/word/2010/wordprocessingInk" xmlns:wne="http://schemas.microsoft.com/office/word/2006/wordml" xmlns:wps="http://schemas.microsoft.com/office/word/2010/wordprocessingShape" mc:Ignorable="w14 w15 w16se w16cid w16 w16cex w16sdtdh wp14">
   <w:abstractNum w:abstractNumId="0" w15:restartNumberingAfterBreak="0">
+    <w:nsid w:val="52C8010B"/>
+    <w:multiLevelType w:val="hybridMultilevel"/>
+    <w:tmpl w:val="6AF6E3A6"/>
+    <w:lvl w:ilvl="0" w:tplc="04090011">
+      <w:start w:val="1"/>
+      <w:numFmt w:val="decimal"/>
+      <w:lvlText w:val="%1)"/>
+      <w:lvlJc w:val="left"/>
+      <w:pPr>
+        <w:ind w:left="720" w:hanging="360"/>
+      </w:pPr>
+      <w:rPr>
+        <w:rFonts w:hint="default"/>
+      </w:rPr>
+    </w:lvl>
+    <w:lvl w:ilvl="1" w:tplc="04090019" w:tentative="1">
+      <w:start w:val="1"/>
+      <w:numFmt w:val="lowerLetter"/>
+      <w:lvlText w:val="%2."/>
+      <w:lvlJc w:val="left"/>
+      <w:pPr>
+        <w:ind w:left="1440" w:hanging="360"/>
+      </w:pPr>
+    </w:lvl>
+    <w:lvl w:ilvl="2" w:tplc="0409001B" w:tentative="1">
+      <w:start w:val="1"/>
+      <w:numFmt w:val="lowerRoman"/>
+      <w:lvlText w:val="%3."/>
+      <w:lvlJc w:val="right"/>
+      <w:pPr>
+        <w:ind w:left="2160" w:hanging="180"/>
+      </w:pPr>
+    </w:lvl>
+    <w:lvl w:ilvl="3" w:tplc="0409000F" w:tentative="1">
+      <w:start w:val="1"/>
+      <w:numFmt w:val="decimal"/>
+      <w:lvlText w:val="%4."/>
+      <w:lvlJc w:val="left"/>
+      <w:pPr>
+        <w:ind w:left="2880" w:hanging="360"/>
+      </w:pPr>
+    </w:lvl>
+    <w:lvl w:ilvl="4" w:tplc="04090019" w:tentative="1">
+      <w:start w:val="1"/>
+      <w:numFmt w:val="lowerLetter"/>
+      <w:lvlText w:val="%5."/>
+      <w:lvlJc w:val="left"/>
+      <w:pPr>
+        <w:ind w:left="3600" w:hanging="360"/>
+      </w:pPr>
+    </w:lvl>
+    <w:lvl w:ilvl="5" w:tplc="0409001B" w:tentative="1">
+      <w:start w:val="1"/>
+      <w:numFmt w:val="lowerRoman"/>
+      <w:lvlText w:val="%6."/>
+      <w:lvlJc w:val="right"/>
+      <w:pPr>
+        <w:ind w:left="4320" w:hanging="180"/>
+      </w:pPr>
+    </w:lvl>
+    <w:lvl w:ilvl="6" w:tplc="0409000F" w:tentative="1">
+      <w:start w:val="1"/>
+      <w:numFmt w:val="decimal"/>
+      <w:lvlText w:val="%7."/>
+      <w:lvlJc w:val="left"/>
+      <w:pPr>
+        <w:ind w:left="5040" w:hanging="360"/>
+      </w:pPr>
+    </w:lvl>
+    <w:lvl w:ilvl="7" w:tplc="04090019" w:tentative="1">
+      <w:start w:val="1"/>
+      <w:numFmt w:val="lowerLetter"/>
+      <w:lvlText w:val="%8."/>
+      <w:lvlJc w:val="left"/>
+      <w:pPr>
+        <w:ind w:left="5760" w:hanging="360"/>
+      </w:pPr>
+    </w:lvl>
+    <w:lvl w:ilvl="8" w:tplc="0409001B" w:tentative="1">
+      <w:start w:val="1"/>
+      <w:numFmt w:val="lowerRoman"/>
+      <w:lvlText w:val="%9."/>
+      <w:lvlJc w:val="right"/>
+      <w:pPr>
+        <w:ind w:left="6480" w:hanging="180"/>
+      </w:pPr>
+    </w:lvl>
+  </w:abstractNum>
+  <w:abstractNum w:abstractNumId="1" w15:restartNumberingAfterBreak="0">
     <w:nsid w:val="61750311"/>
     <w:multiLevelType w:val="hybridMultilevel"/>
     <w:tmpl w:val="B712B9FC"/>
@@ -1510,7 +1875,7 @@
       </w:pPr>
     </w:lvl>
   </w:abstractNum>
-  <w:abstractNum w:abstractNumId="1" w15:restartNumberingAfterBreak="0">
+  <w:abstractNum w:abstractNumId="2" w15:restartNumberingAfterBreak="0">
     <w:nsid w:val="7FAC4810"/>
     <w:multiLevelType w:val="hybridMultilevel"/>
     <w:tmpl w:val="A64E6890"/>
@@ -1597,10 +1962,13 @@
     </w:lvl>
   </w:abstractNum>
   <w:num w:numId="1">
-    <w:abstractNumId w:val="0"/>
+    <w:abstractNumId w:val="1"/>
   </w:num>
   <w:num w:numId="2">
-    <w:abstractNumId w:val="1"/>
+    <w:abstractNumId w:val="2"/>
+  </w:num>
+  <w:num w:numId="3">
+    <w:abstractNumId w:val="0"/>
   </w:num>
 </w:numbering>
 </file>

</xml_diff>

<commit_message>
Updates en el word acorde hito 3
</commit_message>
<xml_diff>
--- a/Adjuntos/BankerBot primera aproximación.docx
+++ b/Adjuntos/BankerBot primera aproximación.docx
@@ -1073,11 +1073,19 @@
           <w:lang w:val="es-UY"/>
         </w:rPr>
       </w:pPr>
-      <w:r>
-        <w:rPr>
-          <w:lang w:val="es-UY"/>
-        </w:rPr>
-        <w:t xml:space="preserve">Total de ahorro: </w:t>
+      <w:proofErr w:type="gramStart"/>
+      <w:r>
+        <w:rPr>
+          <w:lang w:val="es-UY"/>
+        </w:rPr>
+        <w:t>Total</w:t>
+      </w:r>
+      <w:proofErr w:type="gramEnd"/>
+      <w:r>
+        <w:rPr>
+          <w:lang w:val="es-UY"/>
+        </w:rPr>
+        <w:t xml:space="preserve"> de ahorro: </w:t>
       </w:r>
     </w:p>
     <w:p>
@@ -1413,7 +1421,7 @@
         <w:br/>
         <w:t xml:space="preserve">Formato para hacerlas ahora: </w:t>
       </w:r>
-      <w:hyperlink r:id="rId5" w:history="1">
+      <w:hyperlink r:id="rId6" w:history="1">
         <w:r>
           <w:rPr>
             <w:rStyle w:val="Hipervnculo"/>
@@ -1464,7 +1472,7 @@
           <w:lang w:val="es-UY"/>
         </w:rPr>
       </w:pPr>
-      <w:hyperlink r:id="rId6" w:history="1">
+      <w:hyperlink r:id="rId7" w:history="1">
         <w:r>
           <w:rPr>
             <w:rStyle w:val="Hipervnculo"/>
@@ -1555,7 +1563,7 @@
           <w:lang w:val="es-UY"/>
         </w:rPr>
       </w:pPr>
-      <w:hyperlink r:id="rId7" w:history="1">
+      <w:hyperlink r:id="rId8" w:history="1">
         <w:r>
           <w:rPr>
             <w:rStyle w:val="Hipervnculo"/>
@@ -1571,7 +1579,7 @@
           <w:lang w:val="es-UY"/>
         </w:rPr>
       </w:pPr>
-      <w:hyperlink r:id="rId8" w:history="1">
+      <w:hyperlink r:id="rId9" w:history="1">
         <w:r>
           <w:rPr>
             <w:rStyle w:val="Hipervnculo"/>
@@ -1587,7 +1595,7 @@
           <w:lang w:val="es-UY"/>
         </w:rPr>
       </w:pPr>
-      <w:hyperlink r:id="rId9" w:history="1">
+      <w:hyperlink r:id="rId10" w:history="1">
         <w:r>
           <w:rPr>
             <w:rStyle w:val="Hipervnculo"/>
@@ -1603,7 +1611,7 @@
           <w:lang w:val="es-UY"/>
         </w:rPr>
       </w:pPr>
-      <w:hyperlink r:id="rId10" w:history="1">
+      <w:hyperlink r:id="rId11" w:history="1">
         <w:r>
           <w:rPr>
             <w:rStyle w:val="Hipervnculo"/>
@@ -1619,7 +1627,7 @@
           <w:lang w:val="es-UY"/>
         </w:rPr>
       </w:pPr>
-      <w:hyperlink r:id="rId11" w:history="1">
+      <w:hyperlink r:id="rId12" w:history="1">
         <w:r>
           <w:rPr>
             <w:rStyle w:val="Hipervnculo"/>
@@ -1654,13 +1662,7 @@
         <w:rPr>
           <w:lang w:val="es-UY"/>
         </w:rPr>
-        <w:t>Desafíos encontrados</w:t>
-      </w:r>
-      <w:r>
-        <w:rPr>
-          <w:lang w:val="es-UY"/>
-        </w:rPr>
-        <w:t>:</w:t>
+        <w:t>Desafíos encontrados:</w:t>
       </w:r>
     </w:p>
     <w:p>
@@ -1681,6 +1683,1718 @@
         <w:t>Terminar de entender las flechas de relaciones en UML.</w:t>
       </w:r>
     </w:p>
+    <w:p>
+      <w:pPr>
+        <w:rPr>
+          <w:lang w:val="es-UY"/>
+        </w:rPr>
+      </w:pPr>
+    </w:p>
+    <w:p>
+      <w:pPr>
+        <w:pStyle w:val="Ttulo1"/>
+        <w:rPr>
+          <w:lang w:val="es-UY"/>
+        </w:rPr>
+      </w:pPr>
+      <w:r>
+        <w:rPr>
+          <w:lang w:val="es-UY"/>
+        </w:rPr>
+        <w:t>Hito 3:</w:t>
+      </w:r>
+    </w:p>
+    <w:p>
+      <w:pPr>
+        <w:pStyle w:val="Prrafodelista"/>
+        <w:numPr>
+          <w:ilvl w:val="0"/>
+          <w:numId w:val="4"/>
+        </w:numPr>
+        <w:rPr>
+          <w:lang w:val="es-UY"/>
+        </w:rPr>
+      </w:pPr>
+      <w:r>
+        <w:rPr>
+          <w:lang w:val="es-UY"/>
+        </w:rPr>
+        <w:t>Verificar los análisis</w:t>
+      </w:r>
+      <w:r>
+        <w:rPr>
+          <w:lang w:val="es-UY"/>
+        </w:rPr>
+        <w:t xml:space="preserve">, chequear </w:t>
+      </w:r>
+      <w:r>
+        <w:rPr>
+          <w:lang w:val="es-UY"/>
+        </w:rPr>
+        <w:t xml:space="preserve">que estén convirtiendo las monedas cuando hacen el cálculo total (poner un </w:t>
+      </w:r>
+      <w:proofErr w:type="spellStart"/>
+      <w:r>
+        <w:rPr>
+          <w:lang w:val="es-UY"/>
+        </w:rPr>
+        <w:t>if</w:t>
+      </w:r>
+      <w:proofErr w:type="spellEnd"/>
+      <w:r>
+        <w:rPr>
+          <w:lang w:val="es-UY"/>
+        </w:rPr>
+        <w:t xml:space="preserve"> para chequear si están todas en dólares)</w:t>
+      </w:r>
+      <w:r>
+        <w:rPr>
+          <w:lang w:val="es-UY"/>
+        </w:rPr>
+        <w:t>.</w:t>
+      </w:r>
+    </w:p>
+    <w:p>
+      <w:pPr>
+        <w:pStyle w:val="Prrafodelista"/>
+        <w:numPr>
+          <w:ilvl w:val="0"/>
+          <w:numId w:val="4"/>
+        </w:numPr>
+        <w:rPr>
+          <w:lang w:val="es-UY"/>
+        </w:rPr>
+      </w:pPr>
+      <w:r>
+        <w:rPr>
+          <w:lang w:val="es-UY"/>
+        </w:rPr>
+        <w:t xml:space="preserve">Levantar el </w:t>
+      </w:r>
+      <w:proofErr w:type="spellStart"/>
+      <w:r>
+        <w:rPr>
+          <w:lang w:val="es-UY"/>
+        </w:rPr>
+        <w:t>telegramBot</w:t>
+      </w:r>
+      <w:proofErr w:type="spellEnd"/>
+      <w:r>
+        <w:rPr>
+          <w:lang w:val="es-UY"/>
+        </w:rPr>
+        <w:t xml:space="preserve"> y empezar a implementar</w:t>
+      </w:r>
+      <w:r>
+        <w:rPr>
+          <w:lang w:val="es-UY"/>
+        </w:rPr>
+        <w:t xml:space="preserve"> el sistema.</w:t>
+      </w:r>
+    </w:p>
+    <w:p>
+      <w:pPr>
+        <w:pStyle w:val="Prrafodelista"/>
+        <w:numPr>
+          <w:ilvl w:val="0"/>
+          <w:numId w:val="4"/>
+        </w:numPr>
+        <w:rPr>
+          <w:lang w:val="es-UY"/>
+        </w:rPr>
+      </w:pPr>
+      <w:proofErr w:type="spellStart"/>
+      <w:r>
+        <w:rPr>
+          <w:lang w:val="es-UY"/>
+        </w:rPr>
+        <w:t>CurrencyExchange</w:t>
+      </w:r>
+      <w:proofErr w:type="spellEnd"/>
+      <w:r>
+        <w:rPr>
+          <w:lang w:val="es-UY"/>
+        </w:rPr>
+        <w:t xml:space="preserve"> es por un bloc de notas con los valores de la moneda, hay que dejar las abstracciones prontas como para que se cambie el </w:t>
+      </w:r>
+      <w:proofErr w:type="spellStart"/>
+      <w:r>
+        <w:rPr>
+          <w:lang w:val="es-UY"/>
+        </w:rPr>
+        <w:t>source</w:t>
+      </w:r>
+      <w:proofErr w:type="spellEnd"/>
+      <w:r>
+        <w:rPr>
+          <w:lang w:val="es-UY"/>
+        </w:rPr>
+        <w:t xml:space="preserve"> de donde se lee esta información.</w:t>
+      </w:r>
+    </w:p>
+    <w:p>
+      <w:pPr>
+        <w:pStyle w:val="Prrafodelista"/>
+        <w:numPr>
+          <w:ilvl w:val="0"/>
+          <w:numId w:val="4"/>
+        </w:numPr>
+        <w:rPr>
+          <w:lang w:val="es-UY"/>
+        </w:rPr>
+      </w:pPr>
+      <w:r>
+        <w:rPr>
+          <w:lang w:val="es-UY"/>
+        </w:rPr>
+        <w:t>Exportar</w:t>
+      </w:r>
+      <w:r>
+        <w:rPr>
+          <w:lang w:val="es-UY"/>
+        </w:rPr>
+        <w:t xml:space="preserve"> los datos a </w:t>
+      </w:r>
+      <w:r>
+        <w:rPr>
+          <w:lang w:val="es-UY"/>
+        </w:rPr>
+        <w:t>HTML.</w:t>
+      </w:r>
+    </w:p>
+    <w:p>
+      <w:pPr>
+        <w:pStyle w:val="Prrafodelista"/>
+        <w:numPr>
+          <w:ilvl w:val="0"/>
+          <w:numId w:val="4"/>
+        </w:numPr>
+        <w:rPr>
+          <w:lang w:val="es-UY"/>
+        </w:rPr>
+      </w:pPr>
+      <w:r>
+        <w:rPr>
+          <w:lang w:val="es-UY"/>
+        </w:rPr>
+        <w:t xml:space="preserve">Armar las planillas de </w:t>
+      </w:r>
+      <w:r>
+        <w:rPr>
+          <w:lang w:val="es-UY"/>
+        </w:rPr>
+        <w:t>HTML</w:t>
+      </w:r>
+      <w:r>
+        <w:rPr>
+          <w:lang w:val="es-UY"/>
+        </w:rPr>
+        <w:t xml:space="preserve"> acorde a </w:t>
+      </w:r>
+      <w:r>
+        <w:rPr>
+          <w:lang w:val="es-UY"/>
+        </w:rPr>
+        <w:t>la información que queremos que arme.</w:t>
+      </w:r>
+    </w:p>
+    <w:p>
+      <w:pPr>
+        <w:pStyle w:val="Prrafodelista"/>
+        <w:numPr>
+          <w:ilvl w:val="1"/>
+          <w:numId w:val="4"/>
+        </w:numPr>
+        <w:rPr>
+          <w:lang w:val="es-UY"/>
+        </w:rPr>
+      </w:pPr>
+      <w:r>
+        <w:rPr>
+          <w:lang w:val="es-UY"/>
+        </w:rPr>
+        <w:t>Saldos de los medios de pago.</w:t>
+      </w:r>
+    </w:p>
+    <w:p>
+      <w:pPr>
+        <w:pStyle w:val="Prrafodelista"/>
+        <w:numPr>
+          <w:ilvl w:val="1"/>
+          <w:numId w:val="4"/>
+        </w:numPr>
+        <w:rPr>
+          <w:lang w:val="es-UY"/>
+        </w:rPr>
+      </w:pPr>
+      <w:r>
+        <w:rPr>
+          <w:lang w:val="es-UY"/>
+        </w:rPr>
+        <w:t>Gastos por rubro.</w:t>
+      </w:r>
+    </w:p>
+    <w:p>
+      <w:pPr>
+        <w:pStyle w:val="Prrafodelista"/>
+        <w:numPr>
+          <w:ilvl w:val="1"/>
+          <w:numId w:val="4"/>
+        </w:numPr>
+        <w:rPr>
+          <w:lang w:val="es-UY"/>
+        </w:rPr>
+      </w:pPr>
+      <w:r>
+        <w:rPr>
+          <w:lang w:val="es-UY"/>
+        </w:rPr>
+        <w:t>Alertas configuradas.</w:t>
+      </w:r>
+    </w:p>
+    <w:p>
+      <w:pPr>
+        <w:pStyle w:val="Prrafodelista"/>
+        <w:numPr>
+          <w:ilvl w:val="0"/>
+          <w:numId w:val="4"/>
+        </w:numPr>
+        <w:rPr>
+          <w:lang w:val="es-UY"/>
+        </w:rPr>
+      </w:pPr>
+      <w:r>
+        <w:rPr>
+          <w:lang w:val="es-UY"/>
+        </w:rPr>
+        <w:t xml:space="preserve">Mensajes de usuario por </w:t>
+      </w:r>
+      <w:proofErr w:type="spellStart"/>
+      <w:r>
+        <w:rPr>
+          <w:lang w:val="es-UY"/>
+        </w:rPr>
+        <w:t>telegram</w:t>
+      </w:r>
+      <w:proofErr w:type="spellEnd"/>
+      <w:r>
+        <w:rPr>
+          <w:lang w:val="es-UY"/>
+        </w:rPr>
+        <w:t xml:space="preserve"> hacia </w:t>
+      </w:r>
+      <w:r>
+        <w:rPr>
+          <w:lang w:val="es-UY"/>
+        </w:rPr>
+        <w:t xml:space="preserve">la </w:t>
+      </w:r>
+      <w:proofErr w:type="spellStart"/>
+      <w:r>
+        <w:rPr>
+          <w:lang w:val="es-UY"/>
+        </w:rPr>
+        <w:t>UserInterface</w:t>
+      </w:r>
+      <w:proofErr w:type="spellEnd"/>
+      <w:r>
+        <w:rPr>
+          <w:lang w:val="es-UY"/>
+        </w:rPr>
+        <w:t xml:space="preserve"> (que, en realidad, tienen como destino la consola, desde la consola los lee </w:t>
+      </w:r>
+      <w:proofErr w:type="spellStart"/>
+      <w:r>
+        <w:rPr>
+          <w:lang w:val="es-UY"/>
+        </w:rPr>
+        <w:t>UserInterface</w:t>
+      </w:r>
+      <w:proofErr w:type="spellEnd"/>
+      <w:r>
+        <w:rPr>
+          <w:lang w:val="es-UY"/>
+        </w:rPr>
+        <w:t>.</w:t>
+      </w:r>
+      <w:r>
+        <w:rPr>
+          <w:lang w:val="es-UY"/>
+        </w:rPr>
+        <w:t>)</w:t>
+      </w:r>
+    </w:p>
+    <w:p>
+      <w:pPr>
+        <w:pStyle w:val="Prrafodelista"/>
+        <w:numPr>
+          <w:ilvl w:val="0"/>
+          <w:numId w:val="4"/>
+        </w:numPr>
+        <w:rPr>
+          <w:lang w:val="es-UY"/>
+        </w:rPr>
+      </w:pPr>
+      <w:r>
+        <w:rPr>
+          <w:lang w:val="es-UY"/>
+        </w:rPr>
+        <w:t xml:space="preserve">Hacer el </w:t>
+      </w:r>
+      <w:proofErr w:type="spellStart"/>
+      <w:r>
+        <w:rPr>
+          <w:lang w:val="es-UY"/>
+        </w:rPr>
+        <w:t>program</w:t>
+      </w:r>
+      <w:proofErr w:type="spellEnd"/>
+      <w:r>
+        <w:rPr>
+          <w:lang w:val="es-UY"/>
+        </w:rPr>
+        <w:t>.</w:t>
+      </w:r>
+    </w:p>
+    <w:p>
+      <w:pPr>
+        <w:pStyle w:val="Prrafodelista"/>
+        <w:numPr>
+          <w:ilvl w:val="0"/>
+          <w:numId w:val="4"/>
+        </w:numPr>
+        <w:rPr>
+          <w:lang w:val="es-UY"/>
+        </w:rPr>
+      </w:pPr>
+      <w:r>
+        <w:rPr>
+          <w:lang w:val="es-UY"/>
+        </w:rPr>
+        <w:t xml:space="preserve">Hacer la documentación de </w:t>
+      </w:r>
+      <w:proofErr w:type="spellStart"/>
+      <w:r>
+        <w:rPr>
+          <w:lang w:val="es-UY"/>
+        </w:rPr>
+        <w:t>DocFX</w:t>
+      </w:r>
+      <w:proofErr w:type="spellEnd"/>
+      <w:r>
+        <w:rPr>
+          <w:lang w:val="es-UY"/>
+        </w:rPr>
+        <w:t>.</w:t>
+      </w:r>
+    </w:p>
+    <w:p>
+      <w:pPr>
+        <w:pStyle w:val="Prrafodelista"/>
+        <w:numPr>
+          <w:ilvl w:val="0"/>
+          <w:numId w:val="4"/>
+        </w:numPr>
+        <w:rPr>
+          <w:lang w:val="es-UY"/>
+        </w:rPr>
+      </w:pPr>
+      <w:r>
+        <w:rPr>
+          <w:lang w:val="es-UY"/>
+        </w:rPr>
+        <w:t xml:space="preserve">Actualizar el </w:t>
+      </w:r>
+      <w:proofErr w:type="spellStart"/>
+      <w:r>
+        <w:rPr>
+          <w:lang w:val="es-UY"/>
+        </w:rPr>
+        <w:t>Readme</w:t>
+      </w:r>
+      <w:proofErr w:type="spellEnd"/>
+      <w:r>
+        <w:rPr>
+          <w:lang w:val="es-UY"/>
+        </w:rPr>
+        <w:t>.</w:t>
+      </w:r>
+    </w:p>
+    <w:p>
+      <w:pPr>
+        <w:pStyle w:val="Prrafodelista"/>
+        <w:numPr>
+          <w:ilvl w:val="0"/>
+          <w:numId w:val="4"/>
+        </w:numPr>
+        <w:rPr>
+          <w:lang w:val="es-UY"/>
+        </w:rPr>
+      </w:pPr>
+      <w:r>
+        <w:rPr>
+          <w:lang w:val="es-UY"/>
+        </w:rPr>
+        <w:t>Videos demostrativos de la utilización.</w:t>
+      </w:r>
+    </w:p>
+    <w:p>
+      <w:pPr>
+        <w:pStyle w:val="Ttulo1"/>
+        <w:rPr>
+          <w:lang w:val="es-UY"/>
+        </w:rPr>
+      </w:pPr>
+      <w:r>
+        <w:rPr>
+          <w:lang w:val="es-UY"/>
+        </w:rPr>
+        <w:t>División de tareas</w:t>
+      </w:r>
+      <w:r>
+        <w:rPr>
+          <w:lang w:val="es-UY"/>
+        </w:rPr>
+        <w:t>:</w:t>
+      </w:r>
+    </w:p>
+    <w:p>
+      <w:pPr>
+        <w:pStyle w:val="Prrafodelista"/>
+        <w:numPr>
+          <w:ilvl w:val="0"/>
+          <w:numId w:val="5"/>
+        </w:numPr>
+        <w:rPr>
+          <w:lang w:val="es-UY"/>
+        </w:rPr>
+      </w:pPr>
+      <w:r>
+        <w:rPr>
+          <w:lang w:val="es-UY"/>
+        </w:rPr>
+        <w:t xml:space="preserve">Mensajes de </w:t>
+      </w:r>
+      <w:proofErr w:type="spellStart"/>
+      <w:r>
+        <w:rPr>
+          <w:lang w:val="es-UY"/>
+        </w:rPr>
+        <w:t>telegram</w:t>
+      </w:r>
+      <w:proofErr w:type="spellEnd"/>
+      <w:r>
+        <w:rPr>
+          <w:lang w:val="es-UY"/>
+        </w:rPr>
+        <w:t xml:space="preserve"> con el programa (integración de la </w:t>
+      </w:r>
+      <w:proofErr w:type="spellStart"/>
+      <w:r>
+        <w:rPr>
+          <w:lang w:val="es-UY"/>
+        </w:rPr>
+        <w:t>TelegramAPI</w:t>
+      </w:r>
+      <w:proofErr w:type="spellEnd"/>
+      <w:r>
+        <w:rPr>
+          <w:lang w:val="es-UY"/>
+        </w:rPr>
+        <w:t xml:space="preserve"> de nuestro código).</w:t>
+      </w:r>
+    </w:p>
+    <w:p>
+      <w:pPr>
+        <w:pStyle w:val="Prrafodelista"/>
+        <w:numPr>
+          <w:ilvl w:val="0"/>
+          <w:numId w:val="5"/>
+        </w:numPr>
+        <w:rPr>
+          <w:lang w:val="es-UY"/>
+        </w:rPr>
+      </w:pPr>
+      <w:r>
+        <w:rPr>
+          <w:lang w:val="es-UY"/>
+        </w:rPr>
+        <w:t xml:space="preserve">HTML </w:t>
+      </w:r>
+      <w:proofErr w:type="spellStart"/>
+      <w:r>
+        <w:rPr>
+          <w:lang w:val="es-UY"/>
+        </w:rPr>
+        <w:t>APi</w:t>
+      </w:r>
+      <w:proofErr w:type="spellEnd"/>
+    </w:p>
+    <w:p>
+      <w:pPr>
+        <w:pStyle w:val="Prrafodelista"/>
+        <w:numPr>
+          <w:ilvl w:val="0"/>
+          <w:numId w:val="5"/>
+        </w:numPr>
+        <w:rPr>
+          <w:lang w:val="es-UY"/>
+        </w:rPr>
+      </w:pPr>
+      <w:proofErr w:type="spellStart"/>
+      <w:r>
+        <w:rPr>
+          <w:lang w:val="es-UY"/>
+        </w:rPr>
+        <w:t>DocFX</w:t>
+      </w:r>
+      <w:proofErr w:type="spellEnd"/>
+      <w:r>
+        <w:rPr>
+          <w:lang w:val="es-UY"/>
+        </w:rPr>
+        <w:t xml:space="preserve"> y </w:t>
+      </w:r>
+      <w:proofErr w:type="spellStart"/>
+      <w:r>
+        <w:rPr>
+          <w:lang w:val="es-UY"/>
+        </w:rPr>
+        <w:t>Readme</w:t>
+      </w:r>
+      <w:proofErr w:type="spellEnd"/>
+      <w:r>
+        <w:rPr>
+          <w:lang w:val="es-UY"/>
+        </w:rPr>
+        <w:t>.</w:t>
+      </w:r>
+    </w:p>
+    <w:p>
+      <w:pPr>
+        <w:pStyle w:val="Prrafodelista"/>
+        <w:numPr>
+          <w:ilvl w:val="0"/>
+          <w:numId w:val="5"/>
+        </w:numPr>
+        <w:rPr>
+          <w:lang w:val="es-UY"/>
+        </w:rPr>
+      </w:pPr>
+      <w:r>
+        <w:rPr>
+          <w:lang w:val="es-UY"/>
+        </w:rPr>
+        <w:t>Demo en vivo.</w:t>
+      </w:r>
+    </w:p>
+    <w:p>
+      <w:pPr>
+        <w:rPr>
+          <w:lang w:val="es-UY"/>
+        </w:rPr>
+      </w:pPr>
+      <w:r>
+        <w:rPr>
+          <w:lang w:val="es-UY"/>
+        </w:rPr>
+        <w:t xml:space="preserve">Patrón </w:t>
+      </w:r>
+      <w:proofErr w:type="spellStart"/>
+      <w:r>
+        <w:rPr>
+          <w:lang w:val="es-UY"/>
+        </w:rPr>
+        <w:t>visitor</w:t>
+      </w:r>
+      <w:proofErr w:type="spellEnd"/>
+      <w:r>
+        <w:rPr>
+          <w:lang w:val="es-UY"/>
+        </w:rPr>
+        <w:t xml:space="preserve"> es lo que utiliza la </w:t>
+      </w:r>
+      <w:proofErr w:type="spellStart"/>
+      <w:r>
+        <w:rPr>
+          <w:lang w:val="es-UY"/>
+        </w:rPr>
+        <w:t>library</w:t>
+      </w:r>
+      <w:proofErr w:type="spellEnd"/>
+    </w:p>
+    <w:p>
+      <w:pPr>
+        <w:rPr>
+          <w:lang w:val="es-UY"/>
+        </w:rPr>
+      </w:pPr>
+    </w:p>
+    <w:p>
+      <w:pPr>
+        <w:rPr>
+          <w:lang w:val="es-UY"/>
+        </w:rPr>
+      </w:pPr>
+    </w:p>
+    <w:tbl>
+      <w:tblPr>
+        <w:tblStyle w:val="Tablaconcuadrcula4-nfasis1"/>
+        <w:tblW w:w="0" w:type="auto"/>
+        <w:tblLook w:val="04A0" w:firstRow="1" w:lastRow="0" w:firstColumn="1" w:lastColumn="0" w:noHBand="0" w:noVBand="1"/>
+      </w:tblPr>
+      <w:tblGrid>
+        <w:gridCol w:w="4247"/>
+        <w:gridCol w:w="4247"/>
+      </w:tblGrid>
+      <w:tr>
+        <w:trPr>
+          <w:cnfStyle w:val="100000000000" w:firstRow="1" w:lastRow="0" w:firstColumn="0" w:lastColumn="0" w:oddVBand="0" w:evenVBand="0" w:oddHBand="0" w:evenHBand="0" w:firstRowFirstColumn="0" w:firstRowLastColumn="0" w:lastRowFirstColumn="0" w:lastRowLastColumn="0"/>
+        </w:trPr>
+        <w:tc>
+          <w:tcPr>
+            <w:cnfStyle w:val="001000000000" w:firstRow="0" w:lastRow="0" w:firstColumn="1" w:lastColumn="0" w:oddVBand="0" w:evenVBand="0" w:oddHBand="0" w:evenHBand="0" w:firstRowFirstColumn="0" w:firstRowLastColumn="0" w:lastRowFirstColumn="0" w:lastRowLastColumn="0"/>
+            <w:tcW w:w="8494" w:type="dxa"/>
+            <w:gridSpan w:val="2"/>
+          </w:tcPr>
+          <w:p>
+            <w:pPr>
+              <w:rPr>
+                <w:lang w:val="es-UY"/>
+              </w:rPr>
+            </w:pPr>
+            <w:r>
+              <w:rPr>
+                <w:lang w:val="es-UY"/>
+              </w:rPr>
+              <w:lastRenderedPageBreak/>
+              <w:t>Resumen de cuentas (y ahorro) al día {</w:t>
+            </w:r>
+            <w:proofErr w:type="spellStart"/>
+            <w:r>
+              <w:rPr>
+                <w:lang w:val="es-UY"/>
+              </w:rPr>
+              <w:t>DateTime.Now</w:t>
+            </w:r>
+            <w:proofErr w:type="spellEnd"/>
+            <w:r>
+              <w:rPr>
+                <w:lang w:val="es-UY"/>
+              </w:rPr>
+              <w:t>}</w:t>
+            </w:r>
+          </w:p>
+        </w:tc>
+      </w:tr>
+      <w:tr>
+        <w:trPr>
+          <w:cnfStyle w:val="000000100000" w:firstRow="0" w:lastRow="0" w:firstColumn="0" w:lastColumn="0" w:oddVBand="0" w:evenVBand="0" w:oddHBand="1" w:evenHBand="0" w:firstRowFirstColumn="0" w:firstRowLastColumn="0" w:lastRowFirstColumn="0" w:lastRowLastColumn="0"/>
+        </w:trPr>
+        <w:tc>
+          <w:tcPr>
+            <w:cnfStyle w:val="001000000000" w:firstRow="0" w:lastRow="0" w:firstColumn="1" w:lastColumn="0" w:oddVBand="0" w:evenVBand="0" w:oddHBand="0" w:evenHBand="0" w:firstRowFirstColumn="0" w:firstRowLastColumn="0" w:lastRowFirstColumn="0" w:lastRowLastColumn="0"/>
+            <w:tcW w:w="4247" w:type="dxa"/>
+          </w:tcPr>
+          <w:p>
+            <w:pPr>
+              <w:rPr>
+                <w:lang w:val="es-UY"/>
+              </w:rPr>
+            </w:pPr>
+            <w:r>
+              <w:rPr>
+                <w:lang w:val="es-UY"/>
+              </w:rPr>
+              <w:t>Método de pago</w:t>
+            </w:r>
+          </w:p>
+        </w:tc>
+        <w:tc>
+          <w:tcPr>
+            <w:tcW w:w="4247" w:type="dxa"/>
+          </w:tcPr>
+          <w:p>
+            <w:pPr>
+              <w:cnfStyle w:val="000000100000" w:firstRow="0" w:lastRow="0" w:firstColumn="0" w:lastColumn="0" w:oddVBand="0" w:evenVBand="0" w:oddHBand="1" w:evenHBand="0" w:firstRowFirstColumn="0" w:firstRowLastColumn="0" w:lastRowFirstColumn="0" w:lastRowLastColumn="0"/>
+              <w:rPr>
+                <w:b/>
+                <w:bCs/>
+                <w:lang w:val="es-UY"/>
+              </w:rPr>
+            </w:pPr>
+            <w:r>
+              <w:rPr>
+                <w:b/>
+                <w:bCs/>
+                <w:lang w:val="es-UY"/>
+              </w:rPr>
+              <w:t>Saldo</w:t>
+            </w:r>
+          </w:p>
+        </w:tc>
+      </w:tr>
+      <w:tr>
+        <w:tc>
+          <w:tcPr>
+            <w:cnfStyle w:val="001000000000" w:firstRow="0" w:lastRow="0" w:firstColumn="1" w:lastColumn="0" w:oddVBand="0" w:evenVBand="0" w:oddHBand="0" w:evenHBand="0" w:firstRowFirstColumn="0" w:firstRowLastColumn="0" w:lastRowFirstColumn="0" w:lastRowLastColumn="0"/>
+            <w:tcW w:w="4247" w:type="dxa"/>
+          </w:tcPr>
+          <w:p>
+            <w:pPr>
+              <w:rPr>
+                <w:lang w:val="es-UY"/>
+              </w:rPr>
+            </w:pPr>
+            <w:proofErr w:type="spellStart"/>
+            <w:r>
+              <w:rPr>
+                <w:lang w:val="es-UY"/>
+              </w:rPr>
+              <w:t>BankAccount</w:t>
+            </w:r>
+            <w:proofErr w:type="spellEnd"/>
+          </w:p>
+        </w:tc>
+        <w:tc>
+          <w:tcPr>
+            <w:tcW w:w="4247" w:type="dxa"/>
+          </w:tcPr>
+          <w:p>
+            <w:pPr>
+              <w:cnfStyle w:val="000000000000" w:firstRow="0" w:lastRow="0" w:firstColumn="0" w:lastColumn="0" w:oddVBand="0" w:evenVBand="0" w:oddHBand="0" w:evenHBand="0" w:firstRowFirstColumn="0" w:firstRowLastColumn="0" w:lastRowFirstColumn="0" w:lastRowLastColumn="0"/>
+              <w:rPr>
+                <w:lang w:val="es-UY"/>
+              </w:rPr>
+            </w:pPr>
+            <w:r>
+              <w:rPr>
+                <w:lang w:val="es-UY"/>
+              </w:rPr>
+              <w:t>5000</w:t>
+            </w:r>
+          </w:p>
+        </w:tc>
+      </w:tr>
+      <w:tr>
+        <w:trPr>
+          <w:cnfStyle w:val="000000100000" w:firstRow="0" w:lastRow="0" w:firstColumn="0" w:lastColumn="0" w:oddVBand="0" w:evenVBand="0" w:oddHBand="1" w:evenHBand="0" w:firstRowFirstColumn="0" w:firstRowLastColumn="0" w:lastRowFirstColumn="0" w:lastRowLastColumn="0"/>
+        </w:trPr>
+        <w:tc>
+          <w:tcPr>
+            <w:cnfStyle w:val="001000000000" w:firstRow="0" w:lastRow="0" w:firstColumn="1" w:lastColumn="0" w:oddVBand="0" w:evenVBand="0" w:oddHBand="0" w:evenHBand="0" w:firstRowFirstColumn="0" w:firstRowLastColumn="0" w:lastRowFirstColumn="0" w:lastRowLastColumn="0"/>
+            <w:tcW w:w="4247" w:type="dxa"/>
+          </w:tcPr>
+          <w:p>
+            <w:pPr>
+              <w:rPr>
+                <w:lang w:val="es-UY"/>
+              </w:rPr>
+            </w:pPr>
+            <w:proofErr w:type="spellStart"/>
+            <w:r>
+              <w:rPr>
+                <w:lang w:val="es-UY"/>
+              </w:rPr>
+              <w:t>CreditCard</w:t>
+            </w:r>
+            <w:proofErr w:type="spellEnd"/>
+          </w:p>
+        </w:tc>
+        <w:tc>
+          <w:tcPr>
+            <w:tcW w:w="4247" w:type="dxa"/>
+          </w:tcPr>
+          <w:p>
+            <w:pPr>
+              <w:cnfStyle w:val="000000100000" w:firstRow="0" w:lastRow="0" w:firstColumn="0" w:lastColumn="0" w:oddVBand="0" w:evenVBand="0" w:oddHBand="1" w:evenHBand="0" w:firstRowFirstColumn="0" w:firstRowLastColumn="0" w:lastRowFirstColumn="0" w:lastRowLastColumn="0"/>
+              <w:rPr>
+                <w:lang w:val="es-UY"/>
+              </w:rPr>
+            </w:pPr>
+            <w:r>
+              <w:rPr>
+                <w:lang w:val="es-UY"/>
+              </w:rPr>
+              <w:t>15000</w:t>
+            </w:r>
+          </w:p>
+        </w:tc>
+      </w:tr>
+      <w:tr>
+        <w:tc>
+          <w:tcPr>
+            <w:cnfStyle w:val="001000000000" w:firstRow="0" w:lastRow="0" w:firstColumn="1" w:lastColumn="0" w:oddVBand="0" w:evenVBand="0" w:oddHBand="0" w:evenHBand="0" w:firstRowFirstColumn="0" w:firstRowLastColumn="0" w:lastRowFirstColumn="0" w:lastRowLastColumn="0"/>
+            <w:tcW w:w="4247" w:type="dxa"/>
+          </w:tcPr>
+          <w:p>
+            <w:pPr>
+              <w:rPr>
+                <w:lang w:val="es-UY"/>
+              </w:rPr>
+            </w:pPr>
+            <w:proofErr w:type="spellStart"/>
+            <w:r>
+              <w:rPr>
+                <w:lang w:val="es-UY"/>
+              </w:rPr>
+              <w:t>SubWallet</w:t>
+            </w:r>
+            <w:proofErr w:type="spellEnd"/>
+            <w:r>
+              <w:rPr>
+                <w:lang w:val="es-UY"/>
+              </w:rPr>
+              <w:t xml:space="preserve"> 1</w:t>
+            </w:r>
+          </w:p>
+        </w:tc>
+        <w:tc>
+          <w:tcPr>
+            <w:tcW w:w="4247" w:type="dxa"/>
+          </w:tcPr>
+          <w:p>
+            <w:pPr>
+              <w:cnfStyle w:val="000000000000" w:firstRow="0" w:lastRow="0" w:firstColumn="0" w:lastColumn="0" w:oddVBand="0" w:evenVBand="0" w:oddHBand="0" w:evenHBand="0" w:firstRowFirstColumn="0" w:firstRowLastColumn="0" w:lastRowFirstColumn="0" w:lastRowLastColumn="0"/>
+              <w:rPr>
+                <w:lang w:val="es-UY"/>
+              </w:rPr>
+            </w:pPr>
+            <w:r>
+              <w:rPr>
+                <w:lang w:val="es-UY"/>
+              </w:rPr>
+              <w:t>200</w:t>
+            </w:r>
+          </w:p>
+        </w:tc>
+      </w:tr>
+      <w:tr>
+        <w:trPr>
+          <w:cnfStyle w:val="000000100000" w:firstRow="0" w:lastRow="0" w:firstColumn="0" w:lastColumn="0" w:oddVBand="0" w:evenVBand="0" w:oddHBand="1" w:evenHBand="0" w:firstRowFirstColumn="0" w:firstRowLastColumn="0" w:lastRowFirstColumn="0" w:lastRowLastColumn="0"/>
+        </w:trPr>
+        <w:tc>
+          <w:tcPr>
+            <w:cnfStyle w:val="001000000000" w:firstRow="0" w:lastRow="0" w:firstColumn="1" w:lastColumn="0" w:oddVBand="0" w:evenVBand="0" w:oddHBand="0" w:evenHBand="0" w:firstRowFirstColumn="0" w:firstRowLastColumn="0" w:lastRowFirstColumn="0" w:lastRowLastColumn="0"/>
+            <w:tcW w:w="4247" w:type="dxa"/>
+          </w:tcPr>
+          <w:p>
+            <w:pPr>
+              <w:rPr>
+                <w:lang w:val="es-UY"/>
+              </w:rPr>
+            </w:pPr>
+            <w:proofErr w:type="spellStart"/>
+            <w:r>
+              <w:rPr>
+                <w:lang w:val="es-UY"/>
+              </w:rPr>
+              <w:t>SubWallet</w:t>
+            </w:r>
+            <w:proofErr w:type="spellEnd"/>
+            <w:r>
+              <w:rPr>
+                <w:lang w:val="es-UY"/>
+              </w:rPr>
+              <w:t xml:space="preserve"> 2</w:t>
+            </w:r>
+          </w:p>
+        </w:tc>
+        <w:tc>
+          <w:tcPr>
+            <w:tcW w:w="4247" w:type="dxa"/>
+          </w:tcPr>
+          <w:p>
+            <w:pPr>
+              <w:cnfStyle w:val="000000100000" w:firstRow="0" w:lastRow="0" w:firstColumn="0" w:lastColumn="0" w:oddVBand="0" w:evenVBand="0" w:oddHBand="1" w:evenHBand="0" w:firstRowFirstColumn="0" w:firstRowLastColumn="0" w:lastRowFirstColumn="0" w:lastRowLastColumn="0"/>
+              <w:rPr>
+                <w:lang w:val="es-UY"/>
+              </w:rPr>
+            </w:pPr>
+            <w:r>
+              <w:rPr>
+                <w:lang w:val="es-UY"/>
+              </w:rPr>
+              <w:t>3000</w:t>
+            </w:r>
+          </w:p>
+        </w:tc>
+      </w:tr>
+      <w:tr>
+        <w:tc>
+          <w:tcPr>
+            <w:cnfStyle w:val="001000000000" w:firstRow="0" w:lastRow="0" w:firstColumn="1" w:lastColumn="0" w:oddVBand="0" w:evenVBand="0" w:oddHBand="0" w:evenHBand="0" w:firstRowFirstColumn="0" w:firstRowLastColumn="0" w:lastRowFirstColumn="0" w:lastRowLastColumn="0"/>
+            <w:tcW w:w="4247" w:type="dxa"/>
+          </w:tcPr>
+          <w:p>
+            <w:pPr>
+              <w:rPr>
+                <w:lang w:val="es-UY"/>
+              </w:rPr>
+            </w:pPr>
+            <w:r>
+              <w:rPr>
+                <w:lang w:val="es-UY"/>
+              </w:rPr>
+              <w:t>Total</w:t>
+            </w:r>
+          </w:p>
+        </w:tc>
+        <w:tc>
+          <w:tcPr>
+            <w:tcW w:w="4247" w:type="dxa"/>
+          </w:tcPr>
+          <w:p>
+            <w:pPr>
+              <w:cnfStyle w:val="000000000000" w:firstRow="0" w:lastRow="0" w:firstColumn="0" w:lastColumn="0" w:oddVBand="0" w:evenVBand="0" w:oddHBand="0" w:evenHBand="0" w:firstRowFirstColumn="0" w:firstRowLastColumn="0" w:lastRowFirstColumn="0" w:lastRowLastColumn="0"/>
+              <w:rPr>
+                <w:lang w:val="es-UY"/>
+              </w:rPr>
+            </w:pPr>
+          </w:p>
+        </w:tc>
+      </w:tr>
+    </w:tbl>
+    <w:p>
+      <w:pPr>
+        <w:rPr>
+          <w:lang w:val="es-UY"/>
+        </w:rPr>
+      </w:pPr>
+    </w:p>
+    <w:tbl>
+      <w:tblPr>
+        <w:tblStyle w:val="Tablaconcuadrcula4-nfasis1"/>
+        <w:tblW w:w="0" w:type="auto"/>
+        <w:tblLook w:val="04A0" w:firstRow="1" w:lastRow="0" w:firstColumn="1" w:lastColumn="0" w:noHBand="0" w:noVBand="1"/>
+      </w:tblPr>
+      <w:tblGrid>
+        <w:gridCol w:w="4247"/>
+        <w:gridCol w:w="4247"/>
+      </w:tblGrid>
+      <w:tr>
+        <w:trPr>
+          <w:cnfStyle w:val="100000000000" w:firstRow="1" w:lastRow="0" w:firstColumn="0" w:lastColumn="0" w:oddVBand="0" w:evenVBand="0" w:oddHBand="0" w:evenHBand="0" w:firstRowFirstColumn="0" w:firstRowLastColumn="0" w:lastRowFirstColumn="0" w:lastRowLastColumn="0"/>
+          <w:trHeight w:val="434"/>
+        </w:trPr>
+        <w:tc>
+          <w:tcPr>
+            <w:cnfStyle w:val="001000000000" w:firstRow="0" w:lastRow="0" w:firstColumn="1" w:lastColumn="0" w:oddVBand="0" w:evenVBand="0" w:oddHBand="0" w:evenHBand="0" w:firstRowFirstColumn="0" w:firstRowLastColumn="0" w:lastRowFirstColumn="0" w:lastRowLastColumn="0"/>
+            <w:tcW w:w="8494" w:type="dxa"/>
+            <w:gridSpan w:val="2"/>
+          </w:tcPr>
+          <w:p>
+            <w:pPr>
+              <w:rPr>
+                <w:lang w:val="es-UY"/>
+              </w:rPr>
+            </w:pPr>
+            <w:r>
+              <w:rPr>
+                <w:lang w:val="es-UY"/>
+              </w:rPr>
+              <w:t>Resumen de gastos por rubro (</w:t>
+            </w:r>
+            <w:proofErr w:type="spellStart"/>
+            <w:r>
+              <w:rPr>
+                <w:lang w:val="es-UY"/>
+              </w:rPr>
+              <w:t>expensetype</w:t>
+            </w:r>
+            <w:proofErr w:type="spellEnd"/>
+            <w:r>
+              <w:rPr>
+                <w:lang w:val="es-UY"/>
+              </w:rPr>
+              <w:t>) al día {</w:t>
+            </w:r>
+            <w:proofErr w:type="spellStart"/>
+            <w:r>
+              <w:rPr>
+                <w:lang w:val="es-UY"/>
+              </w:rPr>
+              <w:t>Datetime.Now</w:t>
+            </w:r>
+            <w:proofErr w:type="spellEnd"/>
+            <w:r>
+              <w:rPr>
+                <w:lang w:val="es-UY"/>
+              </w:rPr>
+              <w:t>}</w:t>
+            </w:r>
+          </w:p>
+        </w:tc>
+      </w:tr>
+      <w:tr>
+        <w:trPr>
+          <w:cnfStyle w:val="000000100000" w:firstRow="0" w:lastRow="0" w:firstColumn="0" w:lastColumn="0" w:oddVBand="0" w:evenVBand="0" w:oddHBand="1" w:evenHBand="0" w:firstRowFirstColumn="0" w:firstRowLastColumn="0" w:lastRowFirstColumn="0" w:lastRowLastColumn="0"/>
+        </w:trPr>
+        <w:tc>
+          <w:tcPr>
+            <w:cnfStyle w:val="001000000000" w:firstRow="0" w:lastRow="0" w:firstColumn="1" w:lastColumn="0" w:oddVBand="0" w:evenVBand="0" w:oddHBand="0" w:evenHBand="0" w:firstRowFirstColumn="0" w:firstRowLastColumn="0" w:lastRowFirstColumn="0" w:lastRowLastColumn="0"/>
+            <w:tcW w:w="4247" w:type="dxa"/>
+          </w:tcPr>
+          <w:p>
+            <w:pPr>
+              <w:rPr>
+                <w:lang w:val="es-UY"/>
+              </w:rPr>
+            </w:pPr>
+            <w:r>
+              <w:rPr>
+                <w:lang w:val="es-UY"/>
+              </w:rPr>
+              <w:t>Gasto por rubro</w:t>
+            </w:r>
+          </w:p>
+        </w:tc>
+        <w:tc>
+          <w:tcPr>
+            <w:tcW w:w="4247" w:type="dxa"/>
+          </w:tcPr>
+          <w:p>
+            <w:pPr>
+              <w:cnfStyle w:val="000000100000" w:firstRow="0" w:lastRow="0" w:firstColumn="0" w:lastColumn="0" w:oddVBand="0" w:evenVBand="0" w:oddHBand="1" w:evenHBand="0" w:firstRowFirstColumn="0" w:firstRowLastColumn="0" w:lastRowFirstColumn="0" w:lastRowLastColumn="0"/>
+              <w:rPr>
+                <w:b/>
+                <w:bCs/>
+                <w:lang w:val="es-UY"/>
+              </w:rPr>
+            </w:pPr>
+            <w:proofErr w:type="gramStart"/>
+            <w:r>
+              <w:rPr>
+                <w:b/>
+                <w:bCs/>
+                <w:lang w:val="es-UY"/>
+              </w:rPr>
+              <w:t>Total</w:t>
+            </w:r>
+            <w:proofErr w:type="gramEnd"/>
+            <w:r>
+              <w:rPr>
+                <w:b/>
+                <w:bCs/>
+                <w:lang w:val="es-UY"/>
+              </w:rPr>
+              <w:t xml:space="preserve"> por rubro</w:t>
+            </w:r>
+          </w:p>
+        </w:tc>
+      </w:tr>
+      <w:tr>
+        <w:tc>
+          <w:tcPr>
+            <w:cnfStyle w:val="001000000000" w:firstRow="0" w:lastRow="0" w:firstColumn="1" w:lastColumn="0" w:oddVBand="0" w:evenVBand="0" w:oddHBand="0" w:evenHBand="0" w:firstRowFirstColumn="0" w:firstRowLastColumn="0" w:lastRowFirstColumn="0" w:lastRowLastColumn="0"/>
+            <w:tcW w:w="4247" w:type="dxa"/>
+          </w:tcPr>
+          <w:p>
+            <w:pPr>
+              <w:rPr>
+                <w:lang w:val="es-UY"/>
+              </w:rPr>
+            </w:pPr>
+            <w:r>
+              <w:rPr>
+                <w:lang w:val="es-UY"/>
+              </w:rPr>
+              <w:t>Supermercado</w:t>
+            </w:r>
+          </w:p>
+        </w:tc>
+        <w:tc>
+          <w:tcPr>
+            <w:tcW w:w="4247" w:type="dxa"/>
+          </w:tcPr>
+          <w:p>
+            <w:pPr>
+              <w:cnfStyle w:val="000000000000" w:firstRow="0" w:lastRow="0" w:firstColumn="0" w:lastColumn="0" w:oddVBand="0" w:evenVBand="0" w:oddHBand="0" w:evenHBand="0" w:firstRowFirstColumn="0" w:firstRowLastColumn="0" w:lastRowFirstColumn="0" w:lastRowLastColumn="0"/>
+              <w:rPr>
+                <w:lang w:val="es-UY"/>
+              </w:rPr>
+            </w:pPr>
+            <w:r>
+              <w:rPr>
+                <w:lang w:val="es-UY"/>
+              </w:rPr>
+              <w:t>5000</w:t>
+            </w:r>
+          </w:p>
+        </w:tc>
+      </w:tr>
+      <w:tr>
+        <w:trPr>
+          <w:cnfStyle w:val="000000100000" w:firstRow="0" w:lastRow="0" w:firstColumn="0" w:lastColumn="0" w:oddVBand="0" w:evenVBand="0" w:oddHBand="1" w:evenHBand="0" w:firstRowFirstColumn="0" w:firstRowLastColumn="0" w:lastRowFirstColumn="0" w:lastRowLastColumn="0"/>
+        </w:trPr>
+        <w:tc>
+          <w:tcPr>
+            <w:cnfStyle w:val="001000000000" w:firstRow="0" w:lastRow="0" w:firstColumn="1" w:lastColumn="0" w:oddVBand="0" w:evenVBand="0" w:oddHBand="0" w:evenHBand="0" w:firstRowFirstColumn="0" w:firstRowLastColumn="0" w:lastRowFirstColumn="0" w:lastRowLastColumn="0"/>
+            <w:tcW w:w="4247" w:type="dxa"/>
+          </w:tcPr>
+          <w:p>
+            <w:pPr>
+              <w:rPr>
+                <w:lang w:val="es-UY"/>
+              </w:rPr>
+            </w:pPr>
+            <w:r>
+              <w:rPr>
+                <w:lang w:val="es-UY"/>
+              </w:rPr>
+              <w:t>Alquiler</w:t>
+            </w:r>
+          </w:p>
+        </w:tc>
+        <w:tc>
+          <w:tcPr>
+            <w:tcW w:w="4247" w:type="dxa"/>
+          </w:tcPr>
+          <w:p>
+            <w:pPr>
+              <w:cnfStyle w:val="000000100000" w:firstRow="0" w:lastRow="0" w:firstColumn="0" w:lastColumn="0" w:oddVBand="0" w:evenVBand="0" w:oddHBand="1" w:evenHBand="0" w:firstRowFirstColumn="0" w:firstRowLastColumn="0" w:lastRowFirstColumn="0" w:lastRowLastColumn="0"/>
+              <w:rPr>
+                <w:lang w:val="es-UY"/>
+              </w:rPr>
+            </w:pPr>
+            <w:r>
+              <w:rPr>
+                <w:lang w:val="es-UY"/>
+              </w:rPr>
+              <w:t>15000</w:t>
+            </w:r>
+          </w:p>
+        </w:tc>
+      </w:tr>
+      <w:tr>
+        <w:tc>
+          <w:tcPr>
+            <w:cnfStyle w:val="001000000000" w:firstRow="0" w:lastRow="0" w:firstColumn="1" w:lastColumn="0" w:oddVBand="0" w:evenVBand="0" w:oddHBand="0" w:evenHBand="0" w:firstRowFirstColumn="0" w:firstRowLastColumn="0" w:lastRowFirstColumn="0" w:lastRowLastColumn="0"/>
+            <w:tcW w:w="4247" w:type="dxa"/>
+          </w:tcPr>
+          <w:p>
+            <w:pPr>
+              <w:rPr>
+                <w:lang w:val="es-UY"/>
+              </w:rPr>
+            </w:pPr>
+            <w:r>
+              <w:rPr>
+                <w:lang w:val="es-UY"/>
+              </w:rPr>
+              <w:t>Transporte</w:t>
+            </w:r>
+          </w:p>
+        </w:tc>
+        <w:tc>
+          <w:tcPr>
+            <w:tcW w:w="4247" w:type="dxa"/>
+          </w:tcPr>
+          <w:p>
+            <w:pPr>
+              <w:cnfStyle w:val="000000000000" w:firstRow="0" w:lastRow="0" w:firstColumn="0" w:lastColumn="0" w:oddVBand="0" w:evenVBand="0" w:oddHBand="0" w:evenHBand="0" w:firstRowFirstColumn="0" w:firstRowLastColumn="0" w:lastRowFirstColumn="0" w:lastRowLastColumn="0"/>
+              <w:rPr>
+                <w:lang w:val="es-UY"/>
+              </w:rPr>
+            </w:pPr>
+            <w:r>
+              <w:rPr>
+                <w:lang w:val="es-UY"/>
+              </w:rPr>
+              <w:t>200</w:t>
+            </w:r>
+          </w:p>
+        </w:tc>
+      </w:tr>
+      <w:tr>
+        <w:trPr>
+          <w:cnfStyle w:val="000000100000" w:firstRow="0" w:lastRow="0" w:firstColumn="0" w:lastColumn="0" w:oddVBand="0" w:evenVBand="0" w:oddHBand="1" w:evenHBand="0" w:firstRowFirstColumn="0" w:firstRowLastColumn="0" w:lastRowFirstColumn="0" w:lastRowLastColumn="0"/>
+        </w:trPr>
+        <w:tc>
+          <w:tcPr>
+            <w:cnfStyle w:val="001000000000" w:firstRow="0" w:lastRow="0" w:firstColumn="1" w:lastColumn="0" w:oddVBand="0" w:evenVBand="0" w:oddHBand="0" w:evenHBand="0" w:firstRowFirstColumn="0" w:firstRowLastColumn="0" w:lastRowFirstColumn="0" w:lastRowLastColumn="0"/>
+            <w:tcW w:w="4247" w:type="dxa"/>
+          </w:tcPr>
+          <w:p>
+            <w:pPr>
+              <w:rPr>
+                <w:lang w:val="es-UY"/>
+              </w:rPr>
+            </w:pPr>
+            <w:r>
+              <w:rPr>
+                <w:lang w:val="es-UY"/>
+              </w:rPr>
+              <w:t>Cuentas</w:t>
+            </w:r>
+          </w:p>
+        </w:tc>
+        <w:tc>
+          <w:tcPr>
+            <w:tcW w:w="4247" w:type="dxa"/>
+          </w:tcPr>
+          <w:p>
+            <w:pPr>
+              <w:cnfStyle w:val="000000100000" w:firstRow="0" w:lastRow="0" w:firstColumn="0" w:lastColumn="0" w:oddVBand="0" w:evenVBand="0" w:oddHBand="1" w:evenHBand="0" w:firstRowFirstColumn="0" w:firstRowLastColumn="0" w:lastRowFirstColumn="0" w:lastRowLastColumn="0"/>
+              <w:rPr>
+                <w:lang w:val="es-UY"/>
+              </w:rPr>
+            </w:pPr>
+            <w:r>
+              <w:rPr>
+                <w:lang w:val="es-UY"/>
+              </w:rPr>
+              <w:t>3000</w:t>
+            </w:r>
+          </w:p>
+        </w:tc>
+      </w:tr>
+      <w:tr>
+        <w:tc>
+          <w:tcPr>
+            <w:cnfStyle w:val="001000000000" w:firstRow="0" w:lastRow="0" w:firstColumn="1" w:lastColumn="0" w:oddVBand="0" w:evenVBand="0" w:oddHBand="0" w:evenHBand="0" w:firstRowFirstColumn="0" w:firstRowLastColumn="0" w:lastRowFirstColumn="0" w:lastRowLastColumn="0"/>
+            <w:tcW w:w="4247" w:type="dxa"/>
+          </w:tcPr>
+          <w:p>
+            <w:pPr>
+              <w:rPr>
+                <w:lang w:val="es-UY"/>
+              </w:rPr>
+            </w:pPr>
+            <w:r>
+              <w:rPr>
+                <w:lang w:val="es-UY"/>
+              </w:rPr>
+              <w:t>Total</w:t>
+            </w:r>
+          </w:p>
+        </w:tc>
+        <w:tc>
+          <w:tcPr>
+            <w:tcW w:w="4247" w:type="dxa"/>
+          </w:tcPr>
+          <w:p>
+            <w:pPr>
+              <w:cnfStyle w:val="000000000000" w:firstRow="0" w:lastRow="0" w:firstColumn="0" w:lastColumn="0" w:oddVBand="0" w:evenVBand="0" w:oddHBand="0" w:evenHBand="0" w:firstRowFirstColumn="0" w:firstRowLastColumn="0" w:lastRowFirstColumn="0" w:lastRowLastColumn="0"/>
+              <w:rPr>
+                <w:lang w:val="es-UY"/>
+              </w:rPr>
+            </w:pPr>
+          </w:p>
+        </w:tc>
+      </w:tr>
+    </w:tbl>
+    <w:p>
+      <w:pPr>
+        <w:rPr>
+          <w:lang w:val="es-UY"/>
+        </w:rPr>
+      </w:pPr>
+    </w:p>
+    <w:tbl>
+      <w:tblPr>
+        <w:tblStyle w:val="Tablaconcuadrcula4-nfasis1"/>
+        <w:tblW w:w="0" w:type="auto"/>
+        <w:tblLook w:val="04A0" w:firstRow="1" w:lastRow="0" w:firstColumn="1" w:lastColumn="0" w:noHBand="0" w:noVBand="1"/>
+      </w:tblPr>
+      <w:tblGrid>
+        <w:gridCol w:w="3124"/>
+        <w:gridCol w:w="2800"/>
+        <w:gridCol w:w="2570"/>
+      </w:tblGrid>
+      <w:tr>
+        <w:trPr>
+          <w:cnfStyle w:val="100000000000" w:firstRow="1" w:lastRow="0" w:firstColumn="0" w:lastColumn="0" w:oddVBand="0" w:evenVBand="0" w:oddHBand="0" w:evenHBand="0" w:firstRowFirstColumn="0" w:firstRowLastColumn="0" w:lastRowFirstColumn="0" w:lastRowLastColumn="0"/>
+        </w:trPr>
+        <w:tc>
+          <w:tcPr>
+            <w:cnfStyle w:val="001000000000" w:firstRow="0" w:lastRow="0" w:firstColumn="1" w:lastColumn="0" w:oddVBand="0" w:evenVBand="0" w:oddHBand="0" w:evenHBand="0" w:firstRowFirstColumn="0" w:firstRowLastColumn="0" w:lastRowFirstColumn="0" w:lastRowLastColumn="0"/>
+            <w:tcW w:w="8494" w:type="dxa"/>
+            <w:gridSpan w:val="3"/>
+          </w:tcPr>
+          <w:p>
+            <w:pPr>
+              <w:rPr>
+                <w:lang w:val="es-UY"/>
+              </w:rPr>
+            </w:pPr>
+            <w:r>
+              <w:rPr>
+                <w:lang w:val="es-UY"/>
+              </w:rPr>
+              <w:t>Resumen de alertas fijadas por el usuario al día {</w:t>
+            </w:r>
+            <w:proofErr w:type="spellStart"/>
+            <w:r>
+              <w:rPr>
+                <w:lang w:val="es-UY"/>
+              </w:rPr>
+              <w:t>DateTime.Now</w:t>
+            </w:r>
+            <w:proofErr w:type="spellEnd"/>
+            <w:r>
+              <w:rPr>
+                <w:lang w:val="es-UY"/>
+              </w:rPr>
+              <w:t>}</w:t>
+            </w:r>
+          </w:p>
+        </w:tc>
+      </w:tr>
+      <w:tr>
+        <w:trPr>
+          <w:cnfStyle w:val="000000100000" w:firstRow="0" w:lastRow="0" w:firstColumn="0" w:lastColumn="0" w:oddVBand="0" w:evenVBand="0" w:oddHBand="1" w:evenHBand="0" w:firstRowFirstColumn="0" w:firstRowLastColumn="0" w:lastRowFirstColumn="0" w:lastRowLastColumn="0"/>
+        </w:trPr>
+        <w:tc>
+          <w:tcPr>
+            <w:cnfStyle w:val="001000000000" w:firstRow="0" w:lastRow="0" w:firstColumn="1" w:lastColumn="0" w:oddVBand="0" w:evenVBand="0" w:oddHBand="0" w:evenHBand="0" w:firstRowFirstColumn="0" w:firstRowLastColumn="0" w:lastRowFirstColumn="0" w:lastRowLastColumn="0"/>
+            <w:tcW w:w="3124" w:type="dxa"/>
+          </w:tcPr>
+          <w:p>
+            <w:pPr>
+              <w:rPr>
+                <w:lang w:val="es-UY"/>
+              </w:rPr>
+            </w:pPr>
+            <w:r>
+              <w:rPr>
+                <w:lang w:val="es-UY"/>
+              </w:rPr>
+              <w:t>Tipo de Alerta</w:t>
+            </w:r>
+          </w:p>
+        </w:tc>
+        <w:tc>
+          <w:tcPr>
+            <w:tcW w:w="2800" w:type="dxa"/>
+          </w:tcPr>
+          <w:p>
+            <w:pPr>
+              <w:cnfStyle w:val="000000100000" w:firstRow="0" w:lastRow="0" w:firstColumn="0" w:lastColumn="0" w:oddVBand="0" w:evenVBand="0" w:oddHBand="1" w:evenHBand="0" w:firstRowFirstColumn="0" w:firstRowLastColumn="0" w:lastRowFirstColumn="0" w:lastRowLastColumn="0"/>
+              <w:rPr>
+                <w:b/>
+                <w:bCs/>
+                <w:lang w:val="es-UY"/>
+              </w:rPr>
+            </w:pPr>
+            <w:r>
+              <w:rPr>
+                <w:b/>
+                <w:bCs/>
+                <w:lang w:val="es-UY"/>
+              </w:rPr>
+              <w:t>Nivel fijado</w:t>
+            </w:r>
+          </w:p>
+        </w:tc>
+        <w:tc>
+          <w:tcPr>
+            <w:tcW w:w="2570" w:type="dxa"/>
+          </w:tcPr>
+          <w:p>
+            <w:pPr>
+              <w:cnfStyle w:val="000000100000" w:firstRow="0" w:lastRow="0" w:firstColumn="0" w:lastColumn="0" w:oddVBand="0" w:evenVBand="0" w:oddHBand="1" w:evenHBand="0" w:firstRowFirstColumn="0" w:firstRowLastColumn="0" w:lastRowFirstColumn="0" w:lastRowLastColumn="0"/>
+              <w:rPr>
+                <w:b/>
+                <w:bCs/>
+                <w:lang w:val="es-UY"/>
+              </w:rPr>
+            </w:pPr>
+            <w:r>
+              <w:rPr>
+                <w:b/>
+                <w:bCs/>
+                <w:lang w:val="es-UY"/>
+              </w:rPr>
+              <w:t>Nivel actual</w:t>
+            </w:r>
+          </w:p>
+        </w:tc>
+      </w:tr>
+      <w:tr>
+        <w:tc>
+          <w:tcPr>
+            <w:cnfStyle w:val="001000000000" w:firstRow="0" w:lastRow="0" w:firstColumn="1" w:lastColumn="0" w:oddVBand="0" w:evenVBand="0" w:oddHBand="0" w:evenHBand="0" w:firstRowFirstColumn="0" w:firstRowLastColumn="0" w:lastRowFirstColumn="0" w:lastRowLastColumn="0"/>
+            <w:tcW w:w="3124" w:type="dxa"/>
+          </w:tcPr>
+          <w:p>
+            <w:pPr>
+              <w:rPr>
+                <w:lang w:val="es-UY"/>
+              </w:rPr>
+            </w:pPr>
+            <w:r>
+              <w:rPr>
+                <w:lang w:val="es-UY"/>
+              </w:rPr>
+              <w:t>Objetivo de ahorro</w:t>
+            </w:r>
+          </w:p>
+        </w:tc>
+        <w:tc>
+          <w:tcPr>
+            <w:tcW w:w="2800" w:type="dxa"/>
+          </w:tcPr>
+          <w:p>
+            <w:pPr>
+              <w:cnfStyle w:val="000000000000" w:firstRow="0" w:lastRow="0" w:firstColumn="0" w:lastColumn="0" w:oddVBand="0" w:evenVBand="0" w:oddHBand="0" w:evenHBand="0" w:firstRowFirstColumn="0" w:firstRowLastColumn="0" w:lastRowFirstColumn="0" w:lastRowLastColumn="0"/>
+              <w:rPr>
+                <w:lang w:val="es-UY"/>
+              </w:rPr>
+            </w:pPr>
+            <w:r>
+              <w:rPr>
+                <w:lang w:val="es-UY"/>
+              </w:rPr>
+              <w:t>30.000</w:t>
+            </w:r>
+          </w:p>
+        </w:tc>
+        <w:tc>
+          <w:tcPr>
+            <w:tcW w:w="2570" w:type="dxa"/>
+          </w:tcPr>
+          <w:p>
+            <w:pPr>
+              <w:cnfStyle w:val="000000000000" w:firstRow="0" w:lastRow="0" w:firstColumn="0" w:lastColumn="0" w:oddVBand="0" w:evenVBand="0" w:oddHBand="0" w:evenHBand="0" w:firstRowFirstColumn="0" w:firstRowLastColumn="0" w:lastRowFirstColumn="0" w:lastRowLastColumn="0"/>
+              <w:rPr>
+                <w:lang w:val="es-UY"/>
+              </w:rPr>
+            </w:pPr>
+            <w:r>
+              <w:rPr>
+                <w:lang w:val="es-UY"/>
+              </w:rPr>
+              <w:t>10.000</w:t>
+            </w:r>
+          </w:p>
+        </w:tc>
+      </w:tr>
+      <w:tr>
+        <w:trPr>
+          <w:cnfStyle w:val="000000100000" w:firstRow="0" w:lastRow="0" w:firstColumn="0" w:lastColumn="0" w:oddVBand="0" w:evenVBand="0" w:oddHBand="1" w:evenHBand="0" w:firstRowFirstColumn="0" w:firstRowLastColumn="0" w:lastRowFirstColumn="0" w:lastRowLastColumn="0"/>
+        </w:trPr>
+        <w:tc>
+          <w:tcPr>
+            <w:cnfStyle w:val="001000000000" w:firstRow="0" w:lastRow="0" w:firstColumn="1" w:lastColumn="0" w:oddVBand="0" w:evenVBand="0" w:oddHBand="0" w:evenHBand="0" w:firstRowFirstColumn="0" w:firstRowLastColumn="0" w:lastRowFirstColumn="0" w:lastRowLastColumn="0"/>
+            <w:tcW w:w="3124" w:type="dxa"/>
+          </w:tcPr>
+          <w:p>
+            <w:pPr>
+              <w:rPr>
+                <w:lang w:val="es-UY"/>
+              </w:rPr>
+            </w:pPr>
+            <w:r>
+              <w:rPr>
+                <w:lang w:val="es-UY"/>
+              </w:rPr>
+              <w:t>Fondos mínimos</w:t>
+            </w:r>
+          </w:p>
+        </w:tc>
+        <w:tc>
+          <w:tcPr>
+            <w:tcW w:w="2800" w:type="dxa"/>
+          </w:tcPr>
+          <w:p>
+            <w:pPr>
+              <w:cnfStyle w:val="000000100000" w:firstRow="0" w:lastRow="0" w:firstColumn="0" w:lastColumn="0" w:oddVBand="0" w:evenVBand="0" w:oddHBand="1" w:evenHBand="0" w:firstRowFirstColumn="0" w:firstRowLastColumn="0" w:lastRowFirstColumn="0" w:lastRowLastColumn="0"/>
+              <w:rPr>
+                <w:lang w:val="es-UY"/>
+              </w:rPr>
+            </w:pPr>
+            <w:r>
+              <w:rPr>
+                <w:lang w:val="es-UY"/>
+              </w:rPr>
+              <w:t>5.000</w:t>
+            </w:r>
+          </w:p>
+        </w:tc>
+        <w:tc>
+          <w:tcPr>
+            <w:tcW w:w="2570" w:type="dxa"/>
+          </w:tcPr>
+          <w:p>
+            <w:pPr>
+              <w:cnfStyle w:val="000000100000" w:firstRow="0" w:lastRow="0" w:firstColumn="0" w:lastColumn="0" w:oddVBand="0" w:evenVBand="0" w:oddHBand="1" w:evenHBand="0" w:firstRowFirstColumn="0" w:firstRowLastColumn="0" w:lastRowFirstColumn="0" w:lastRowLastColumn="0"/>
+              <w:rPr>
+                <w:lang w:val="es-UY"/>
+              </w:rPr>
+            </w:pPr>
+            <w:r>
+              <w:rPr>
+                <w:lang w:val="es-UY"/>
+              </w:rPr>
+              <w:t>10.000</w:t>
+            </w:r>
+          </w:p>
+        </w:tc>
+      </w:tr>
+      <w:tr>
+        <w:tc>
+          <w:tcPr>
+            <w:cnfStyle w:val="001000000000" w:firstRow="0" w:lastRow="0" w:firstColumn="1" w:lastColumn="0" w:oddVBand="0" w:evenVBand="0" w:oddHBand="0" w:evenHBand="0" w:firstRowFirstColumn="0" w:firstRowLastColumn="0" w:lastRowFirstColumn="0" w:lastRowLastColumn="0"/>
+            <w:tcW w:w="3124" w:type="dxa"/>
+          </w:tcPr>
+          <w:p>
+            <w:pPr>
+              <w:rPr>
+                <w:lang w:val="es-UY"/>
+              </w:rPr>
+            </w:pPr>
+            <w:r>
+              <w:rPr>
+                <w:lang w:val="es-UY"/>
+              </w:rPr>
+              <w:t>Gasto en Supermercado</w:t>
+            </w:r>
+          </w:p>
+        </w:tc>
+        <w:tc>
+          <w:tcPr>
+            <w:tcW w:w="2800" w:type="dxa"/>
+          </w:tcPr>
+          <w:p>
+            <w:pPr>
+              <w:cnfStyle w:val="000000000000" w:firstRow="0" w:lastRow="0" w:firstColumn="0" w:lastColumn="0" w:oddVBand="0" w:evenVBand="0" w:oddHBand="0" w:evenHBand="0" w:firstRowFirstColumn="0" w:firstRowLastColumn="0" w:lastRowFirstColumn="0" w:lastRowLastColumn="0"/>
+              <w:rPr>
+                <w:lang w:val="es-UY"/>
+              </w:rPr>
+            </w:pPr>
+            <w:r>
+              <w:rPr>
+                <w:lang w:val="es-UY"/>
+              </w:rPr>
+              <w:t>8.000</w:t>
+            </w:r>
+          </w:p>
+        </w:tc>
+        <w:tc>
+          <w:tcPr>
+            <w:tcW w:w="2570" w:type="dxa"/>
+          </w:tcPr>
+          <w:p>
+            <w:pPr>
+              <w:cnfStyle w:val="000000000000" w:firstRow="0" w:lastRow="0" w:firstColumn="0" w:lastColumn="0" w:oddVBand="0" w:evenVBand="0" w:oddHBand="0" w:evenHBand="0" w:firstRowFirstColumn="0" w:firstRowLastColumn="0" w:lastRowFirstColumn="0" w:lastRowLastColumn="0"/>
+              <w:rPr>
+                <w:lang w:val="es-UY"/>
+              </w:rPr>
+            </w:pPr>
+            <w:r>
+              <w:rPr>
+                <w:lang w:val="es-UY"/>
+              </w:rPr>
+              <w:t>5.000</w:t>
+            </w:r>
+          </w:p>
+        </w:tc>
+      </w:tr>
+      <w:tr>
+        <w:trPr>
+          <w:cnfStyle w:val="000000100000" w:firstRow="0" w:lastRow="0" w:firstColumn="0" w:lastColumn="0" w:oddVBand="0" w:evenVBand="0" w:oddHBand="1" w:evenHBand="0" w:firstRowFirstColumn="0" w:firstRowLastColumn="0" w:lastRowFirstColumn="0" w:lastRowLastColumn="0"/>
+        </w:trPr>
+        <w:tc>
+          <w:tcPr>
+            <w:cnfStyle w:val="001000000000" w:firstRow="0" w:lastRow="0" w:firstColumn="1" w:lastColumn="0" w:oddVBand="0" w:evenVBand="0" w:oddHBand="0" w:evenHBand="0" w:firstRowFirstColumn="0" w:firstRowLastColumn="0" w:lastRowFirstColumn="0" w:lastRowLastColumn="0"/>
+            <w:tcW w:w="3124" w:type="dxa"/>
+          </w:tcPr>
+          <w:p>
+            <w:pPr>
+              <w:rPr>
+                <w:lang w:val="es-UY"/>
+              </w:rPr>
+            </w:pPr>
+            <w:r>
+              <w:rPr>
+                <w:lang w:val="es-UY"/>
+              </w:rPr>
+              <w:t>Gasto en Transporte</w:t>
+            </w:r>
+          </w:p>
+        </w:tc>
+        <w:tc>
+          <w:tcPr>
+            <w:tcW w:w="2800" w:type="dxa"/>
+          </w:tcPr>
+          <w:p>
+            <w:pPr>
+              <w:cnfStyle w:val="000000100000" w:firstRow="0" w:lastRow="0" w:firstColumn="0" w:lastColumn="0" w:oddVBand="0" w:evenVBand="0" w:oddHBand="1" w:evenHBand="0" w:firstRowFirstColumn="0" w:firstRowLastColumn="0" w:lastRowFirstColumn="0" w:lastRowLastColumn="0"/>
+              <w:rPr>
+                <w:lang w:val="es-UY"/>
+              </w:rPr>
+            </w:pPr>
+            <w:r>
+              <w:rPr>
+                <w:lang w:val="es-UY"/>
+              </w:rPr>
+              <w:t>1.000</w:t>
+            </w:r>
+          </w:p>
+        </w:tc>
+        <w:tc>
+          <w:tcPr>
+            <w:tcW w:w="2570" w:type="dxa"/>
+          </w:tcPr>
+          <w:p>
+            <w:pPr>
+              <w:cnfStyle w:val="000000100000" w:firstRow="0" w:lastRow="0" w:firstColumn="0" w:lastColumn="0" w:oddVBand="0" w:evenVBand="0" w:oddHBand="1" w:evenHBand="0" w:firstRowFirstColumn="0" w:firstRowLastColumn="0" w:lastRowFirstColumn="0" w:lastRowLastColumn="0"/>
+              <w:rPr>
+                <w:lang w:val="es-UY"/>
+              </w:rPr>
+            </w:pPr>
+            <w:r>
+              <w:rPr>
+                <w:lang w:val="es-UY"/>
+              </w:rPr>
+              <w:t>200</w:t>
+            </w:r>
+          </w:p>
+        </w:tc>
+      </w:tr>
+      <w:tr>
+        <w:tc>
+          <w:tcPr>
+            <w:cnfStyle w:val="001000000000" w:firstRow="0" w:lastRow="0" w:firstColumn="1" w:lastColumn="0" w:oddVBand="0" w:evenVBand="0" w:oddHBand="0" w:evenHBand="0" w:firstRowFirstColumn="0" w:firstRowLastColumn="0" w:lastRowFirstColumn="0" w:lastRowLastColumn="0"/>
+            <w:tcW w:w="3124" w:type="dxa"/>
+          </w:tcPr>
+          <w:p>
+            <w:pPr>
+              <w:rPr>
+                <w:lang w:val="es-UY"/>
+              </w:rPr>
+            </w:pPr>
+          </w:p>
+        </w:tc>
+        <w:tc>
+          <w:tcPr>
+            <w:tcW w:w="2800" w:type="dxa"/>
+          </w:tcPr>
+          <w:p>
+            <w:pPr>
+              <w:cnfStyle w:val="000000000000" w:firstRow="0" w:lastRow="0" w:firstColumn="0" w:lastColumn="0" w:oddVBand="0" w:evenVBand="0" w:oddHBand="0" w:evenHBand="0" w:firstRowFirstColumn="0" w:firstRowLastColumn="0" w:lastRowFirstColumn="0" w:lastRowLastColumn="0"/>
+              <w:rPr>
+                <w:lang w:val="es-UY"/>
+              </w:rPr>
+            </w:pPr>
+          </w:p>
+        </w:tc>
+        <w:tc>
+          <w:tcPr>
+            <w:tcW w:w="2570" w:type="dxa"/>
+          </w:tcPr>
+          <w:p>
+            <w:pPr>
+              <w:cnfStyle w:val="000000000000" w:firstRow="0" w:lastRow="0" w:firstColumn="0" w:lastColumn="0" w:oddVBand="0" w:evenVBand="0" w:oddHBand="0" w:evenHBand="0" w:firstRowFirstColumn="0" w:firstRowLastColumn="0" w:lastRowFirstColumn="0" w:lastRowLastColumn="0"/>
+              <w:rPr>
+                <w:lang w:val="es-UY"/>
+              </w:rPr>
+            </w:pPr>
+          </w:p>
+        </w:tc>
+      </w:tr>
+    </w:tbl>
     <w:p>
       <w:pPr>
         <w:rPr>
@@ -1701,7 +3415,7 @@
 <file path=word/numbering.xml><?xml version="1.0" encoding="utf-8"?>
 <w:numbering xmlns:wpc="http://schemas.microsoft.com/office/word/2010/wordprocessingCanvas" xmlns:cx="http://schemas.microsoft.com/office/drawing/2014/chartex" xmlns:cx1="http://schemas.microsoft.com/office/drawing/2015/9/8/chartex" xmlns:cx2="http://schemas.microsoft.com/office/drawing/2015/10/21/chartex" xmlns:cx3="http://schemas.microsoft.com/office/drawing/2016/5/9/chartex" xmlns:cx4="http://schemas.microsoft.com/office/drawing/2016/5/10/chartex" xmlns:cx5="http://schemas.microsoft.com/office/drawing/2016/5/11/chartex" xmlns:cx6="http://schemas.microsoft.com/office/drawing/2016/5/12/chartex" xmlns:cx7="http://schemas.microsoft.com/office/drawing/2016/5/13/chartex" xmlns:cx8="http://schemas.microsoft.com/office/drawing/2016/5/14/chartex" xmlns:mc="http://schemas.openxmlformats.org/markup-compatibility/2006" xmlns:aink="http://schemas.microsoft.com/office/drawing/2016/ink" xmlns:am3d="http://schemas.microsoft.com/office/drawing/2017/model3d" xmlns:o="urn:schemas-microsoft-com:office:office" xmlns:r="http://schemas.openxmlformats.org/officeDocument/2006/relationships" xmlns:m="http://schemas.openxmlformats.org/officeDocument/2006/math" xmlns:v="urn:schemas-microsoft-com:vml" xmlns:wp14="http://schemas.microsoft.com/office/word/2010/wordprocessingDrawing" xmlns:wp="http://schemas.openxmlformats.org/drawingml/2006/wordprocessingDrawing" xmlns:w10="urn:schemas-microsoft-com:office:word" xmlns:w="http://schemas.openxmlformats.org/wordprocessingml/2006/main" xmlns:w14="http://schemas.microsoft.com/office/word/2010/wordml" xmlns:w15="http://schemas.microsoft.com/office/word/2012/wordml" xmlns:w16cex="http://schemas.microsoft.com/office/word/2018/wordml/cex" xmlns:w16cid="http://schemas.microsoft.com/office/word/2016/wordml/cid" xmlns:w16="http://schemas.microsoft.com/office/word/2018/wordml" xmlns:w16sdtdh="http://schemas.microsoft.com/office/word/2020/wordml/sdtdatahash" xmlns:w16se="http://schemas.microsoft.com/office/word/2015/wordml/symex" xmlns:wpg="http://schemas.microsoft.com/office/word/2010/wordprocessingGroup" xmlns:wpi="http://schemas.microsoft.com/office/word/2010/wordprocessingInk" xmlns:wne="http://schemas.microsoft.com/office/word/2006/wordml" xmlns:wps="http://schemas.microsoft.com/office/word/2010/wordprocessingShape" mc:Ignorable="w14 w15 w16se w16cid w16 w16cex w16sdtdh wp14">
   <w:abstractNum w:abstractNumId="0" w15:restartNumberingAfterBreak="0">
-    <w:nsid w:val="52C8010B"/>
+    <w:nsid w:val="4A142861"/>
     <w:multiLevelType w:val="hybridMultilevel"/>
     <w:tmpl w:val="6AF6E3A6"/>
     <w:lvl w:ilvl="0" w:tplc="04090011">
@@ -1790,6 +3504,95 @@
     </w:lvl>
   </w:abstractNum>
   <w:abstractNum w:abstractNumId="1" w15:restartNumberingAfterBreak="0">
+    <w:nsid w:val="52C8010B"/>
+    <w:multiLevelType w:val="hybridMultilevel"/>
+    <w:tmpl w:val="6AF6E3A6"/>
+    <w:lvl w:ilvl="0" w:tplc="04090011">
+      <w:start w:val="1"/>
+      <w:numFmt w:val="decimal"/>
+      <w:lvlText w:val="%1)"/>
+      <w:lvlJc w:val="left"/>
+      <w:pPr>
+        <w:ind w:left="720" w:hanging="360"/>
+      </w:pPr>
+      <w:rPr>
+        <w:rFonts w:hint="default"/>
+      </w:rPr>
+    </w:lvl>
+    <w:lvl w:ilvl="1" w:tplc="04090019" w:tentative="1">
+      <w:start w:val="1"/>
+      <w:numFmt w:val="lowerLetter"/>
+      <w:lvlText w:val="%2."/>
+      <w:lvlJc w:val="left"/>
+      <w:pPr>
+        <w:ind w:left="1440" w:hanging="360"/>
+      </w:pPr>
+    </w:lvl>
+    <w:lvl w:ilvl="2" w:tplc="0409001B" w:tentative="1">
+      <w:start w:val="1"/>
+      <w:numFmt w:val="lowerRoman"/>
+      <w:lvlText w:val="%3."/>
+      <w:lvlJc w:val="right"/>
+      <w:pPr>
+        <w:ind w:left="2160" w:hanging="180"/>
+      </w:pPr>
+    </w:lvl>
+    <w:lvl w:ilvl="3" w:tplc="0409000F" w:tentative="1">
+      <w:start w:val="1"/>
+      <w:numFmt w:val="decimal"/>
+      <w:lvlText w:val="%4."/>
+      <w:lvlJc w:val="left"/>
+      <w:pPr>
+        <w:ind w:left="2880" w:hanging="360"/>
+      </w:pPr>
+    </w:lvl>
+    <w:lvl w:ilvl="4" w:tplc="04090019" w:tentative="1">
+      <w:start w:val="1"/>
+      <w:numFmt w:val="lowerLetter"/>
+      <w:lvlText w:val="%5."/>
+      <w:lvlJc w:val="left"/>
+      <w:pPr>
+        <w:ind w:left="3600" w:hanging="360"/>
+      </w:pPr>
+    </w:lvl>
+    <w:lvl w:ilvl="5" w:tplc="0409001B" w:tentative="1">
+      <w:start w:val="1"/>
+      <w:numFmt w:val="lowerRoman"/>
+      <w:lvlText w:val="%6."/>
+      <w:lvlJc w:val="right"/>
+      <w:pPr>
+        <w:ind w:left="4320" w:hanging="180"/>
+      </w:pPr>
+    </w:lvl>
+    <w:lvl w:ilvl="6" w:tplc="0409000F" w:tentative="1">
+      <w:start w:val="1"/>
+      <w:numFmt w:val="decimal"/>
+      <w:lvlText w:val="%7."/>
+      <w:lvlJc w:val="left"/>
+      <w:pPr>
+        <w:ind w:left="5040" w:hanging="360"/>
+      </w:pPr>
+    </w:lvl>
+    <w:lvl w:ilvl="7" w:tplc="04090019" w:tentative="1">
+      <w:start w:val="1"/>
+      <w:numFmt w:val="lowerLetter"/>
+      <w:lvlText w:val="%8."/>
+      <w:lvlJc w:val="left"/>
+      <w:pPr>
+        <w:ind w:left="5760" w:hanging="360"/>
+      </w:pPr>
+    </w:lvl>
+    <w:lvl w:ilvl="8" w:tplc="0409001B" w:tentative="1">
+      <w:start w:val="1"/>
+      <w:numFmt w:val="lowerRoman"/>
+      <w:lvlText w:val="%9."/>
+      <w:lvlJc w:val="right"/>
+      <w:pPr>
+        <w:ind w:left="6480" w:hanging="180"/>
+      </w:pPr>
+    </w:lvl>
+  </w:abstractNum>
+  <w:abstractNum w:abstractNumId="2" w15:restartNumberingAfterBreak="0">
     <w:nsid w:val="61750311"/>
     <w:multiLevelType w:val="hybridMultilevel"/>
     <w:tmpl w:val="B712B9FC"/>
@@ -1875,7 +3678,96 @@
       </w:pPr>
     </w:lvl>
   </w:abstractNum>
-  <w:abstractNum w:abstractNumId="2" w15:restartNumberingAfterBreak="0">
+  <w:abstractNum w:abstractNumId="3" w15:restartNumberingAfterBreak="0">
+    <w:nsid w:val="65ED12EC"/>
+    <w:multiLevelType w:val="hybridMultilevel"/>
+    <w:tmpl w:val="6AF6E3A6"/>
+    <w:lvl w:ilvl="0" w:tplc="04090011">
+      <w:start w:val="1"/>
+      <w:numFmt w:val="decimal"/>
+      <w:lvlText w:val="%1)"/>
+      <w:lvlJc w:val="left"/>
+      <w:pPr>
+        <w:ind w:left="720" w:hanging="360"/>
+      </w:pPr>
+      <w:rPr>
+        <w:rFonts w:hint="default"/>
+      </w:rPr>
+    </w:lvl>
+    <w:lvl w:ilvl="1" w:tplc="04090019">
+      <w:start w:val="1"/>
+      <w:numFmt w:val="lowerLetter"/>
+      <w:lvlText w:val="%2."/>
+      <w:lvlJc w:val="left"/>
+      <w:pPr>
+        <w:ind w:left="1440" w:hanging="360"/>
+      </w:pPr>
+    </w:lvl>
+    <w:lvl w:ilvl="2" w:tplc="0409001B" w:tentative="1">
+      <w:start w:val="1"/>
+      <w:numFmt w:val="lowerRoman"/>
+      <w:lvlText w:val="%3."/>
+      <w:lvlJc w:val="right"/>
+      <w:pPr>
+        <w:ind w:left="2160" w:hanging="180"/>
+      </w:pPr>
+    </w:lvl>
+    <w:lvl w:ilvl="3" w:tplc="0409000F" w:tentative="1">
+      <w:start w:val="1"/>
+      <w:numFmt w:val="decimal"/>
+      <w:lvlText w:val="%4."/>
+      <w:lvlJc w:val="left"/>
+      <w:pPr>
+        <w:ind w:left="2880" w:hanging="360"/>
+      </w:pPr>
+    </w:lvl>
+    <w:lvl w:ilvl="4" w:tplc="04090019" w:tentative="1">
+      <w:start w:val="1"/>
+      <w:numFmt w:val="lowerLetter"/>
+      <w:lvlText w:val="%5."/>
+      <w:lvlJc w:val="left"/>
+      <w:pPr>
+        <w:ind w:left="3600" w:hanging="360"/>
+      </w:pPr>
+    </w:lvl>
+    <w:lvl w:ilvl="5" w:tplc="0409001B" w:tentative="1">
+      <w:start w:val="1"/>
+      <w:numFmt w:val="lowerRoman"/>
+      <w:lvlText w:val="%6."/>
+      <w:lvlJc w:val="right"/>
+      <w:pPr>
+        <w:ind w:left="4320" w:hanging="180"/>
+      </w:pPr>
+    </w:lvl>
+    <w:lvl w:ilvl="6" w:tplc="0409000F" w:tentative="1">
+      <w:start w:val="1"/>
+      <w:numFmt w:val="decimal"/>
+      <w:lvlText w:val="%7."/>
+      <w:lvlJc w:val="left"/>
+      <w:pPr>
+        <w:ind w:left="5040" w:hanging="360"/>
+      </w:pPr>
+    </w:lvl>
+    <w:lvl w:ilvl="7" w:tplc="04090019" w:tentative="1">
+      <w:start w:val="1"/>
+      <w:numFmt w:val="lowerLetter"/>
+      <w:lvlText w:val="%8."/>
+      <w:lvlJc w:val="left"/>
+      <w:pPr>
+        <w:ind w:left="5760" w:hanging="360"/>
+      </w:pPr>
+    </w:lvl>
+    <w:lvl w:ilvl="8" w:tplc="0409001B" w:tentative="1">
+      <w:start w:val="1"/>
+      <w:numFmt w:val="lowerRoman"/>
+      <w:lvlText w:val="%9."/>
+      <w:lvlJc w:val="right"/>
+      <w:pPr>
+        <w:ind w:left="6480" w:hanging="180"/>
+      </w:pPr>
+    </w:lvl>
+  </w:abstractNum>
+  <w:abstractNum w:abstractNumId="4" w15:restartNumberingAfterBreak="0">
     <w:nsid w:val="7FAC4810"/>
     <w:multiLevelType w:val="hybridMultilevel"/>
     <w:tmpl w:val="A64E6890"/>
@@ -1962,12 +3854,18 @@
     </w:lvl>
   </w:abstractNum>
   <w:num w:numId="1">
+    <w:abstractNumId w:val="2"/>
+  </w:num>
+  <w:num w:numId="2">
+    <w:abstractNumId w:val="4"/>
+  </w:num>
+  <w:num w:numId="3">
     <w:abstractNumId w:val="1"/>
   </w:num>
-  <w:num w:numId="2">
-    <w:abstractNumId w:val="2"/>
+  <w:num w:numId="4">
+    <w:abstractNumId w:val="3"/>
   </w:num>
-  <w:num w:numId="3">
+  <w:num w:numId="5">
     <w:abstractNumId w:val="0"/>
   </w:num>
 </w:numbering>
@@ -2501,6 +4399,101 @@
       <w:shd w:val="clear" w:color="auto" w:fill="E1DFDD"/>
     </w:rPr>
   </w:style>
+  <w:style w:type="table" w:styleId="Tablaconcuadrcula">
+    <w:name w:val="Table Grid"/>
+    <w:basedOn w:val="Tablanormal"/>
+    <w:uiPriority w:val="39"/>
+    <w:rsid w:val="0069240A"/>
+    <w:pPr>
+      <w:spacing w:after="0" w:line="240" w:lineRule="auto"/>
+    </w:pPr>
+    <w:tblPr>
+      <w:tblBorders>
+        <w:top w:val="single" w:sz="4" w:space="0" w:color="auto"/>
+        <w:left w:val="single" w:sz="4" w:space="0" w:color="auto"/>
+        <w:bottom w:val="single" w:sz="4" w:space="0" w:color="auto"/>
+        <w:right w:val="single" w:sz="4" w:space="0" w:color="auto"/>
+        <w:insideH w:val="single" w:sz="4" w:space="0" w:color="auto"/>
+        <w:insideV w:val="single" w:sz="4" w:space="0" w:color="auto"/>
+      </w:tblBorders>
+    </w:tblPr>
+  </w:style>
+  <w:style w:type="table" w:styleId="Tablaconcuadrcula4-nfasis1">
+    <w:name w:val="Grid Table 4 Accent 1"/>
+    <w:basedOn w:val="Tablanormal"/>
+    <w:uiPriority w:val="49"/>
+    <w:rsid w:val="0069240A"/>
+    <w:pPr>
+      <w:spacing w:after="0" w:line="240" w:lineRule="auto"/>
+    </w:pPr>
+    <w:tblPr>
+      <w:tblStyleRowBandSize w:val="1"/>
+      <w:tblStyleColBandSize w:val="1"/>
+      <w:tblBorders>
+        <w:top w:val="single" w:sz="4" w:space="0" w:color="8EAADB" w:themeColor="accent1" w:themeTint="99"/>
+        <w:left w:val="single" w:sz="4" w:space="0" w:color="8EAADB" w:themeColor="accent1" w:themeTint="99"/>
+        <w:bottom w:val="single" w:sz="4" w:space="0" w:color="8EAADB" w:themeColor="accent1" w:themeTint="99"/>
+        <w:right w:val="single" w:sz="4" w:space="0" w:color="8EAADB" w:themeColor="accent1" w:themeTint="99"/>
+        <w:insideH w:val="single" w:sz="4" w:space="0" w:color="8EAADB" w:themeColor="accent1" w:themeTint="99"/>
+        <w:insideV w:val="single" w:sz="4" w:space="0" w:color="8EAADB" w:themeColor="accent1" w:themeTint="99"/>
+      </w:tblBorders>
+    </w:tblPr>
+    <w:tblStylePr w:type="firstRow">
+      <w:rPr>
+        <w:b/>
+        <w:bCs/>
+        <w:color w:val="FFFFFF" w:themeColor="background1"/>
+      </w:rPr>
+      <w:tblPr/>
+      <w:tcPr>
+        <w:tcBorders>
+          <w:top w:val="single" w:sz="4" w:space="0" w:color="4472C4" w:themeColor="accent1"/>
+          <w:left w:val="single" w:sz="4" w:space="0" w:color="4472C4" w:themeColor="accent1"/>
+          <w:bottom w:val="single" w:sz="4" w:space="0" w:color="4472C4" w:themeColor="accent1"/>
+          <w:right w:val="single" w:sz="4" w:space="0" w:color="4472C4" w:themeColor="accent1"/>
+          <w:insideH w:val="nil"/>
+          <w:insideV w:val="nil"/>
+        </w:tcBorders>
+        <w:shd w:val="clear" w:color="auto" w:fill="4472C4" w:themeFill="accent1"/>
+      </w:tcPr>
+    </w:tblStylePr>
+    <w:tblStylePr w:type="lastRow">
+      <w:rPr>
+        <w:b/>
+        <w:bCs/>
+      </w:rPr>
+      <w:tblPr/>
+      <w:tcPr>
+        <w:tcBorders>
+          <w:top w:val="double" w:sz="4" w:space="0" w:color="4472C4" w:themeColor="accent1"/>
+        </w:tcBorders>
+      </w:tcPr>
+    </w:tblStylePr>
+    <w:tblStylePr w:type="firstCol">
+      <w:rPr>
+        <w:b/>
+        <w:bCs/>
+      </w:rPr>
+    </w:tblStylePr>
+    <w:tblStylePr w:type="lastCol">
+      <w:rPr>
+        <w:b/>
+        <w:bCs/>
+      </w:rPr>
+    </w:tblStylePr>
+    <w:tblStylePr w:type="band1Vert">
+      <w:tblPr/>
+      <w:tcPr>
+        <w:shd w:val="clear" w:color="auto" w:fill="D9E2F3" w:themeFill="accent1" w:themeFillTint="33"/>
+      </w:tcPr>
+    </w:tblStylePr>
+    <w:tblStylePr w:type="band1Horz">
+      <w:tblPr/>
+      <w:tcPr>
+        <w:shd w:val="clear" w:color="auto" w:fill="D9E2F3" w:themeFill="accent1" w:themeFillTint="33"/>
+      </w:tcPr>
+    </w:tblStylePr>
+  </w:style>
 </w:styles>
 </file>
 
@@ -2797,4 +4790,16 @@
     </a:ext>
   </a:extLst>
 </a:theme>
+</file>
+
+<file path=customXml/item1.xml><?xml version="1.0" encoding="utf-8"?>
+<b:Sources xmlns:b="http://schemas.openxmlformats.org/officeDocument/2006/bibliography" xmlns="http://schemas.openxmlformats.org/officeDocument/2006/bibliography" SelectedStyle="\APASixthEditionOfficeOnline.xsl" StyleName="APA" Version="6"/>
+</file>
+
+<file path=customXml/itemProps1.xml><?xml version="1.0" encoding="utf-8"?>
+<ds:datastoreItem xmlns:ds="http://schemas.openxmlformats.org/officeDocument/2006/customXml" ds:itemID="{2718D192-1A48-47BE-9D85-C891713068B4}">
+  <ds:schemaRefs>
+    <ds:schemaRef ds:uri="http://schemas.openxmlformats.org/officeDocument/2006/bibliography"/>
+  </ds:schemaRefs>
+</ds:datastoreItem>
 </file>
</xml_diff>